<commit_message>
Revert "Guidelines SUM UP"
This reverts commit b6a0f596552c7467f443e7c1d7777e56fca0917e.
</commit_message>
<xml_diff>
--- a/Guidelines_SUM_UP.docx
+++ b/Guidelines_SUM_UP.docx
@@ -837,16 +837,670 @@
     <w:p>
       <w:pPr>
         <w:pStyle w:val="Paragraphedeliste"/>
-        <w:autoSpaceDE w:val="0"/>
-        <w:autoSpaceDN w:val="0"/>
-        <w:adjustRightInd w:val="0"/>
-        <w:spacing w:after="0" w:line="240" w:lineRule="auto"/>
-        <w:rPr>
-          <w:rFonts w:ascii="CMR10" w:hAnsi="CMR10" w:cs="CMR10"/>
-          <w:sz w:val="20"/>
-          <w:szCs w:val="20"/>
-        </w:rPr>
-      </w:pPr>
+        <w:numPr>
+          <w:ilvl w:val="0"/>
+          <w:numId w:val="1"/>
+        </w:numPr>
+        <w:autoSpaceDE w:val="0"/>
+        <w:autoSpaceDN w:val="0"/>
+        <w:adjustRightInd w:val="0"/>
+        <w:spacing w:after="0" w:line="240" w:lineRule="auto"/>
+        <w:rPr>
+          <w:rFonts w:ascii="CMR10" w:hAnsi="CMR10" w:cs="CMR10"/>
+          <w:sz w:val="20"/>
+          <w:szCs w:val="20"/>
+        </w:rPr>
+      </w:pPr>
+      <w:proofErr w:type="spellStart"/>
+      <w:proofErr w:type="gramStart"/>
+      <w:r>
+        <w:rPr>
+          <w:rFonts w:ascii="CMR10" w:hAnsi="CMR10" w:cs="CMR10"/>
+          <w:sz w:val="20"/>
+          <w:szCs w:val="20"/>
+        </w:rPr>
+        <w:t>statistical</w:t>
+      </w:r>
+      <w:proofErr w:type="spellEnd"/>
+      <w:proofErr w:type="gramEnd"/>
+      <w:r>
+        <w:rPr>
+          <w:rFonts w:ascii="CMR10" w:hAnsi="CMR10" w:cs="CMR10"/>
+          <w:sz w:val="20"/>
+          <w:szCs w:val="20"/>
+        </w:rPr>
+        <w:t xml:space="preserve"> test</w:t>
+      </w:r>
+      <w:r>
+        <w:rPr>
+          <w:rFonts w:ascii="CMR10" w:hAnsi="CMR10" w:cs="CMR10"/>
+          <w:sz w:val="20"/>
+          <w:szCs w:val="20"/>
+        </w:rPr>
+        <w:t>s :</w:t>
+      </w:r>
+    </w:p>
+    <w:p>
+      <w:pPr>
+        <w:pStyle w:val="Paragraphedeliste"/>
+        <w:numPr>
+          <w:ilvl w:val="0"/>
+          <w:numId w:val="2"/>
+        </w:numPr>
+        <w:autoSpaceDE w:val="0"/>
+        <w:autoSpaceDN w:val="0"/>
+        <w:adjustRightInd w:val="0"/>
+        <w:spacing w:after="0" w:line="240" w:lineRule="auto"/>
+        <w:rPr>
+          <w:rFonts w:ascii="CMR10" w:hAnsi="CMR10" w:cs="CMR10"/>
+          <w:sz w:val="20"/>
+          <w:szCs w:val="20"/>
+        </w:rPr>
+      </w:pPr>
+      <w:proofErr w:type="spellStart"/>
+      <w:proofErr w:type="gramStart"/>
+      <w:r>
+        <w:rPr>
+          <w:rFonts w:ascii="CMR10" w:hAnsi="CMR10" w:cs="CMR10"/>
+          <w:sz w:val="20"/>
+          <w:szCs w:val="20"/>
+        </w:rPr>
+        <w:t>histogram</w:t>
+      </w:r>
+      <w:proofErr w:type="spellEnd"/>
+      <w:proofErr w:type="gramEnd"/>
+      <w:r>
+        <w:rPr>
+          <w:rFonts w:ascii="CMR10" w:hAnsi="CMR10" w:cs="CMR10"/>
+          <w:sz w:val="20"/>
+          <w:szCs w:val="20"/>
+        </w:rPr>
+        <w:t xml:space="preserve"> : </w:t>
+      </w:r>
+      <w:proofErr w:type="spellStart"/>
+      <w:r>
+        <w:rPr>
+          <w:rFonts w:ascii="CMR10" w:hAnsi="CMR10" w:cs="CMR10"/>
+          <w:sz w:val="20"/>
+          <w:szCs w:val="20"/>
+        </w:rPr>
+        <w:t>find</w:t>
+      </w:r>
+      <w:proofErr w:type="spellEnd"/>
+      <w:r>
+        <w:rPr>
+          <w:rFonts w:ascii="CMR10" w:hAnsi="CMR10" w:cs="CMR10"/>
+          <w:sz w:val="20"/>
+          <w:szCs w:val="20"/>
+        </w:rPr>
+        <w:t xml:space="preserve"> </w:t>
+      </w:r>
+      <w:proofErr w:type="spellStart"/>
+      <w:r>
+        <w:rPr>
+          <w:rFonts w:ascii="CMR10" w:hAnsi="CMR10" w:cs="CMR10"/>
+          <w:sz w:val="20"/>
+          <w:szCs w:val="20"/>
+        </w:rPr>
+        <w:t>similar</w:t>
+      </w:r>
+      <w:proofErr w:type="spellEnd"/>
+      <w:r>
+        <w:rPr>
+          <w:rFonts w:ascii="CMR10" w:hAnsi="CMR10" w:cs="CMR10"/>
+          <w:sz w:val="20"/>
+          <w:szCs w:val="20"/>
+        </w:rPr>
+        <w:t xml:space="preserve"> and diff distributions </w:t>
+      </w:r>
+      <w:proofErr w:type="spellStart"/>
+      <w:r>
+        <w:rPr>
+          <w:rFonts w:ascii="CMR10" w:hAnsi="CMR10" w:cs="CMR10"/>
+          <w:sz w:val="20"/>
+          <w:szCs w:val="20"/>
+        </w:rPr>
+        <w:t>between</w:t>
+      </w:r>
+      <w:proofErr w:type="spellEnd"/>
+      <w:r>
+        <w:rPr>
+          <w:rFonts w:ascii="CMR10" w:hAnsi="CMR10" w:cs="CMR10"/>
+          <w:sz w:val="20"/>
+          <w:szCs w:val="20"/>
+        </w:rPr>
+        <w:t xml:space="preserve"> classes</w:t>
+      </w:r>
+    </w:p>
+    <w:p>
+      <w:pPr>
+        <w:pStyle w:val="Paragraphedeliste"/>
+        <w:numPr>
+          <w:ilvl w:val="0"/>
+          <w:numId w:val="2"/>
+        </w:numPr>
+        <w:autoSpaceDE w:val="0"/>
+        <w:autoSpaceDN w:val="0"/>
+        <w:adjustRightInd w:val="0"/>
+        <w:spacing w:after="0" w:line="240" w:lineRule="auto"/>
+        <w:rPr>
+          <w:rFonts w:ascii="CMR10" w:hAnsi="CMR10" w:cs="CMR10"/>
+          <w:sz w:val="20"/>
+          <w:szCs w:val="20"/>
+        </w:rPr>
+      </w:pPr>
+      <w:proofErr w:type="spellStart"/>
+      <w:proofErr w:type="gramStart"/>
+      <w:r>
+        <w:rPr>
+          <w:rFonts w:ascii="CMR10" w:hAnsi="CMR10" w:cs="CMR10"/>
+          <w:sz w:val="20"/>
+          <w:szCs w:val="20"/>
+        </w:rPr>
+        <w:t>boxplot</w:t>
+      </w:r>
+      <w:proofErr w:type="spellEnd"/>
+      <w:proofErr w:type="gramEnd"/>
+      <w:r>
+        <w:rPr>
+          <w:rFonts w:ascii="CMR10" w:hAnsi="CMR10" w:cs="CMR10"/>
+          <w:sz w:val="20"/>
+          <w:szCs w:val="20"/>
+        </w:rPr>
+        <w:t xml:space="preserve"> : </w:t>
+      </w:r>
+      <w:proofErr w:type="spellStart"/>
+      <w:r>
+        <w:rPr>
+          <w:rFonts w:ascii="CMR10" w:hAnsi="CMR10" w:cs="CMR10"/>
+          <w:sz w:val="20"/>
+          <w:szCs w:val="20"/>
+        </w:rPr>
+        <w:t>comparison</w:t>
+      </w:r>
+      <w:proofErr w:type="spellEnd"/>
+      <w:r>
+        <w:rPr>
+          <w:rFonts w:ascii="CMR10" w:hAnsi="CMR10" w:cs="CMR10"/>
+          <w:sz w:val="20"/>
+          <w:szCs w:val="20"/>
+        </w:rPr>
+        <w:t xml:space="preserve"> </w:t>
+      </w:r>
+      <w:proofErr w:type="spellStart"/>
+      <w:r>
+        <w:rPr>
+          <w:rFonts w:ascii="CMR10" w:hAnsi="CMR10" w:cs="CMR10"/>
+          <w:sz w:val="20"/>
+          <w:szCs w:val="20"/>
+        </w:rPr>
+        <w:t>between</w:t>
+      </w:r>
+      <w:proofErr w:type="spellEnd"/>
+      <w:r>
+        <w:rPr>
+          <w:rFonts w:ascii="CMR10" w:hAnsi="CMR10" w:cs="CMR10"/>
+          <w:sz w:val="20"/>
+          <w:szCs w:val="20"/>
+        </w:rPr>
+        <w:t xml:space="preserve"> </w:t>
+      </w:r>
+      <w:proofErr w:type="spellStart"/>
+      <w:r>
+        <w:rPr>
+          <w:rFonts w:ascii="CMR10" w:hAnsi="CMR10" w:cs="CMR10"/>
+          <w:sz w:val="20"/>
+          <w:szCs w:val="20"/>
+        </w:rPr>
+        <w:t>features</w:t>
+      </w:r>
+      <w:proofErr w:type="spellEnd"/>
+    </w:p>
+    <w:p>
+      <w:pPr>
+        <w:pStyle w:val="Paragraphedeliste"/>
+        <w:numPr>
+          <w:ilvl w:val="0"/>
+          <w:numId w:val="2"/>
+        </w:numPr>
+        <w:autoSpaceDE w:val="0"/>
+        <w:autoSpaceDN w:val="0"/>
+        <w:adjustRightInd w:val="0"/>
+        <w:spacing w:after="0" w:line="240" w:lineRule="auto"/>
+        <w:rPr>
+          <w:rFonts w:ascii="CMR10" w:hAnsi="CMR10" w:cs="CMR10"/>
+          <w:sz w:val="20"/>
+          <w:szCs w:val="20"/>
+        </w:rPr>
+      </w:pPr>
+      <w:proofErr w:type="spellStart"/>
+      <w:proofErr w:type="gramStart"/>
+      <w:r>
+        <w:rPr>
+          <w:rFonts w:ascii="CMR10" w:hAnsi="CMR10" w:cs="CMR10"/>
+          <w:sz w:val="20"/>
+          <w:szCs w:val="20"/>
+        </w:rPr>
+        <w:t>boxplot</w:t>
+      </w:r>
+      <w:proofErr w:type="spellEnd"/>
+      <w:proofErr w:type="gramEnd"/>
+      <w:r>
+        <w:rPr>
+          <w:rFonts w:ascii="CMR10" w:hAnsi="CMR10" w:cs="CMR10"/>
+          <w:sz w:val="20"/>
+          <w:szCs w:val="20"/>
+        </w:rPr>
+        <w:t xml:space="preserve"> Notch </w:t>
+      </w:r>
+      <w:proofErr w:type="spellStart"/>
+      <w:r>
+        <w:rPr>
+          <w:rFonts w:ascii="CMR10" w:hAnsi="CMR10" w:cs="CMR10"/>
+          <w:sz w:val="20"/>
+          <w:szCs w:val="20"/>
+        </w:rPr>
+        <w:t>parameter</w:t>
+      </w:r>
+      <w:proofErr w:type="spellEnd"/>
+    </w:p>
+    <w:p>
+      <w:pPr>
+        <w:pStyle w:val="Paragraphedeliste"/>
+        <w:numPr>
+          <w:ilvl w:val="0"/>
+          <w:numId w:val="2"/>
+        </w:numPr>
+        <w:autoSpaceDE w:val="0"/>
+        <w:autoSpaceDN w:val="0"/>
+        <w:adjustRightInd w:val="0"/>
+        <w:spacing w:after="0" w:line="240" w:lineRule="auto"/>
+        <w:rPr>
+          <w:rFonts w:ascii="CMR10" w:hAnsi="CMR10" w:cs="CMR10"/>
+          <w:sz w:val="20"/>
+          <w:szCs w:val="20"/>
+        </w:rPr>
+      </w:pPr>
+      <w:proofErr w:type="spellStart"/>
+      <w:proofErr w:type="gramStart"/>
+      <w:r>
+        <w:rPr>
+          <w:rFonts w:ascii="CMR10" w:hAnsi="CMR10" w:cs="CMR10"/>
+          <w:sz w:val="20"/>
+          <w:szCs w:val="20"/>
+        </w:rPr>
+        <w:t>t</w:t>
+      </w:r>
+      <w:proofErr w:type="gramEnd"/>
+      <w:r>
+        <w:rPr>
+          <w:rFonts w:ascii="CMR10" w:hAnsi="CMR10" w:cs="CMR10"/>
+          <w:sz w:val="20"/>
+          <w:szCs w:val="20"/>
+        </w:rPr>
+        <w:t>-test</w:t>
+      </w:r>
+      <w:proofErr w:type="spellEnd"/>
+      <w:r>
+        <w:rPr>
+          <w:rFonts w:ascii="CMR10" w:hAnsi="CMR10" w:cs="CMR10"/>
+          <w:sz w:val="20"/>
+          <w:szCs w:val="20"/>
+        </w:rPr>
+        <w:t xml:space="preserve"> : </w:t>
+      </w:r>
+      <w:proofErr w:type="spellStart"/>
+      <w:r>
+        <w:rPr>
+          <w:rFonts w:ascii="CMR10" w:hAnsi="CMR10" w:cs="CMR10"/>
+          <w:sz w:val="20"/>
+          <w:szCs w:val="20"/>
+        </w:rPr>
+        <w:t>analysis</w:t>
+      </w:r>
+      <w:proofErr w:type="spellEnd"/>
+      <w:r>
+        <w:rPr>
+          <w:rFonts w:ascii="CMR10" w:hAnsi="CMR10" w:cs="CMR10"/>
+          <w:sz w:val="20"/>
+          <w:szCs w:val="20"/>
+        </w:rPr>
+        <w:t xml:space="preserve"> of p-values</w:t>
+      </w:r>
+    </w:p>
+    <w:p>
+      <w:pPr>
+        <w:pStyle w:val="Paragraphedeliste"/>
+        <w:numPr>
+          <w:ilvl w:val="0"/>
+          <w:numId w:val="2"/>
+        </w:numPr>
+        <w:autoSpaceDE w:val="0"/>
+        <w:autoSpaceDN w:val="0"/>
+        <w:adjustRightInd w:val="0"/>
+        <w:spacing w:after="0" w:line="240" w:lineRule="auto"/>
+        <w:rPr>
+          <w:rFonts w:ascii="CMR10" w:hAnsi="CMR10" w:cs="CMR10"/>
+          <w:sz w:val="20"/>
+          <w:szCs w:val="20"/>
+        </w:rPr>
+      </w:pPr>
+      <w:proofErr w:type="spellStart"/>
+      <w:proofErr w:type="gramStart"/>
+      <w:r>
+        <w:rPr>
+          <w:rFonts w:ascii="CMR10" w:hAnsi="CMR10" w:cs="CMR10"/>
+          <w:sz w:val="20"/>
+          <w:szCs w:val="20"/>
+        </w:rPr>
+        <w:t>which</w:t>
+      </w:r>
+      <w:proofErr w:type="spellEnd"/>
+      <w:proofErr w:type="gramEnd"/>
+      <w:r>
+        <w:rPr>
+          <w:rFonts w:ascii="CMR10" w:hAnsi="CMR10" w:cs="CMR10"/>
+          <w:sz w:val="20"/>
+          <w:szCs w:val="20"/>
+        </w:rPr>
+        <w:t xml:space="preserve"> test for </w:t>
+      </w:r>
+      <w:proofErr w:type="spellStart"/>
+      <w:r>
+        <w:rPr>
+          <w:rFonts w:ascii="CMR10" w:hAnsi="CMR10" w:cs="CMR10"/>
+          <w:sz w:val="20"/>
+          <w:szCs w:val="20"/>
+        </w:rPr>
+        <w:t>samples</w:t>
+      </w:r>
+      <w:proofErr w:type="spellEnd"/>
+      <w:r>
+        <w:rPr>
+          <w:rFonts w:ascii="CMR10" w:hAnsi="CMR10" w:cs="CMR10"/>
+          <w:sz w:val="20"/>
+          <w:szCs w:val="20"/>
+        </w:rPr>
+        <w:t xml:space="preserve"> </w:t>
+      </w:r>
+      <w:proofErr w:type="spellStart"/>
+      <w:r>
+        <w:rPr>
+          <w:rFonts w:ascii="CMR10" w:hAnsi="CMR10" w:cs="CMR10"/>
+          <w:sz w:val="20"/>
+          <w:szCs w:val="20"/>
+        </w:rPr>
+        <w:t>without</w:t>
+      </w:r>
+      <w:proofErr w:type="spellEnd"/>
+      <w:r>
+        <w:rPr>
+          <w:rFonts w:ascii="CMR10" w:hAnsi="CMR10" w:cs="CMR10"/>
+          <w:sz w:val="20"/>
+          <w:szCs w:val="20"/>
+        </w:rPr>
+        <w:t xml:space="preserve"> normal distributions ?</w:t>
+      </w:r>
+    </w:p>
+    <w:p>
+      <w:pPr>
+        <w:pStyle w:val="Paragraphedeliste"/>
+        <w:numPr>
+          <w:ilvl w:val="0"/>
+          <w:numId w:val="2"/>
+        </w:numPr>
+        <w:autoSpaceDE w:val="0"/>
+        <w:autoSpaceDN w:val="0"/>
+        <w:adjustRightInd w:val="0"/>
+        <w:spacing w:after="0" w:line="240" w:lineRule="auto"/>
+        <w:rPr>
+          <w:rFonts w:ascii="CMR10" w:hAnsi="CMR10" w:cs="CMR10"/>
+          <w:sz w:val="20"/>
+          <w:szCs w:val="20"/>
+        </w:rPr>
+      </w:pPr>
+      <w:r>
+        <w:rPr>
+          <w:rFonts w:ascii="CMR10" w:hAnsi="CMR10" w:cs="CMR10"/>
+          <w:sz w:val="20"/>
+          <w:szCs w:val="20"/>
+        </w:rPr>
+        <w:t xml:space="preserve">FINAL GOAL of </w:t>
+      </w:r>
+      <w:proofErr w:type="spellStart"/>
+      <w:r>
+        <w:rPr>
+          <w:rFonts w:ascii="CMR10" w:hAnsi="CMR10" w:cs="CMR10"/>
+          <w:sz w:val="20"/>
+          <w:szCs w:val="20"/>
+        </w:rPr>
+        <w:t>this</w:t>
+      </w:r>
+      <w:proofErr w:type="spellEnd"/>
+      <w:r>
+        <w:rPr>
+          <w:rFonts w:ascii="CMR10" w:hAnsi="CMR10" w:cs="CMR10"/>
+          <w:sz w:val="20"/>
+          <w:szCs w:val="20"/>
+        </w:rPr>
+        <w:t xml:space="preserve"> section : « </w:t>
+      </w:r>
+      <w:proofErr w:type="spellStart"/>
+      <w:r>
+        <w:rPr>
+          <w:rFonts w:ascii="CMR10" w:hAnsi="CMR10" w:cs="CMR10"/>
+          <w:sz w:val="20"/>
+          <w:szCs w:val="20"/>
+        </w:rPr>
+        <w:t>Often</w:t>
+      </w:r>
+      <w:proofErr w:type="spellEnd"/>
+      <w:r>
+        <w:rPr>
+          <w:rFonts w:ascii="CMR10" w:hAnsi="CMR10" w:cs="CMR10"/>
+          <w:sz w:val="20"/>
+          <w:szCs w:val="20"/>
+        </w:rPr>
+        <w:t xml:space="preserve">, classes look </w:t>
+      </w:r>
+      <w:proofErr w:type="spellStart"/>
+      <w:r>
+        <w:rPr>
+          <w:rFonts w:ascii="CMR10" w:hAnsi="CMR10" w:cs="CMR10"/>
+          <w:sz w:val="20"/>
+          <w:szCs w:val="20"/>
+        </w:rPr>
+        <w:t>different</w:t>
+      </w:r>
+      <w:proofErr w:type="spellEnd"/>
+      <w:r>
+        <w:rPr>
+          <w:rFonts w:ascii="CMR10" w:hAnsi="CMR10" w:cs="CMR10"/>
+          <w:sz w:val="20"/>
+          <w:szCs w:val="20"/>
+        </w:rPr>
+        <w:t xml:space="preserve"> for a certain </w:t>
+      </w:r>
+      <w:proofErr w:type="spellStart"/>
+      <w:r>
+        <w:rPr>
+          <w:rFonts w:ascii="CMR10" w:hAnsi="CMR10" w:cs="CMR10"/>
+          <w:sz w:val="20"/>
+          <w:szCs w:val="20"/>
+        </w:rPr>
+        <w:t>feature</w:t>
+      </w:r>
+      <w:proofErr w:type="spellEnd"/>
+      <w:r>
+        <w:rPr>
+          <w:rFonts w:ascii="CMR10" w:hAnsi="CMR10" w:cs="CMR10"/>
+          <w:sz w:val="20"/>
+          <w:szCs w:val="20"/>
+        </w:rPr>
+        <w:t xml:space="preserve">, but </w:t>
+      </w:r>
+      <w:proofErr w:type="spellStart"/>
+      <w:r>
+        <w:rPr>
+          <w:rFonts w:ascii="CMR10" w:hAnsi="CMR10" w:cs="CMR10"/>
+          <w:sz w:val="20"/>
+          <w:szCs w:val="20"/>
+        </w:rPr>
+        <w:t>we</w:t>
+      </w:r>
+      <w:proofErr w:type="spellEnd"/>
+      <w:r>
+        <w:rPr>
+          <w:rFonts w:ascii="CMR10" w:hAnsi="CMR10" w:cs="CMR10"/>
+          <w:sz w:val="20"/>
+          <w:szCs w:val="20"/>
+        </w:rPr>
+        <w:t xml:space="preserve"> </w:t>
+      </w:r>
+      <w:proofErr w:type="spellStart"/>
+      <w:r>
+        <w:rPr>
+          <w:rFonts w:ascii="CMR10" w:hAnsi="CMR10" w:cs="CMR10"/>
+          <w:sz w:val="20"/>
+          <w:szCs w:val="20"/>
+        </w:rPr>
+        <w:t>want</w:t>
+      </w:r>
+      <w:proofErr w:type="spellEnd"/>
+      <w:r>
+        <w:rPr>
+          <w:rFonts w:ascii="CMR10" w:hAnsi="CMR10" w:cs="CMR10"/>
+          <w:sz w:val="20"/>
+          <w:szCs w:val="20"/>
+        </w:rPr>
+        <w:t xml:space="preserve"> to </w:t>
+      </w:r>
+      <w:proofErr w:type="spellStart"/>
+      <w:r>
+        <w:rPr>
+          <w:rFonts w:ascii="CMR10" w:hAnsi="CMR10" w:cs="CMR10"/>
+          <w:sz w:val="20"/>
+          <w:szCs w:val="20"/>
+        </w:rPr>
+        <w:t>objectively</w:t>
+      </w:r>
+      <w:proofErr w:type="spellEnd"/>
+      <w:r>
+        <w:rPr>
+          <w:rFonts w:ascii="CMR10" w:hAnsi="CMR10" w:cs="CMR10"/>
+          <w:sz w:val="20"/>
+          <w:szCs w:val="20"/>
+        </w:rPr>
+        <w:t xml:space="preserve"> </w:t>
+      </w:r>
+      <w:proofErr w:type="spellStart"/>
+      <w:r>
+        <w:rPr>
+          <w:rFonts w:ascii="CMR10" w:hAnsi="CMR10" w:cs="CMR10"/>
+          <w:sz w:val="20"/>
+          <w:szCs w:val="20"/>
+        </w:rPr>
+        <w:t>validate</w:t>
+      </w:r>
+      <w:proofErr w:type="spellEnd"/>
+      <w:r>
+        <w:rPr>
+          <w:rFonts w:ascii="CMR10" w:hAnsi="CMR10" w:cs="CMR10"/>
+          <w:sz w:val="20"/>
+          <w:szCs w:val="20"/>
+        </w:rPr>
+        <w:t xml:space="preserve"> if </w:t>
+      </w:r>
+      <w:proofErr w:type="spellStart"/>
+      <w:r>
+        <w:rPr>
+          <w:rFonts w:ascii="CMR10" w:hAnsi="CMR10" w:cs="CMR10"/>
+          <w:sz w:val="20"/>
+          <w:szCs w:val="20"/>
+        </w:rPr>
+        <w:t>there</w:t>
+      </w:r>
+      <w:proofErr w:type="spellEnd"/>
+      <w:r>
+        <w:rPr>
+          <w:rFonts w:ascii="CMR10" w:hAnsi="CMR10" w:cs="CMR10"/>
+          <w:sz w:val="20"/>
+          <w:szCs w:val="20"/>
+        </w:rPr>
+        <w:t xml:space="preserve"> </w:t>
+      </w:r>
+      <w:proofErr w:type="spellStart"/>
+      <w:r>
+        <w:rPr>
+          <w:rFonts w:ascii="CMR10" w:hAnsi="CMR10" w:cs="CMR10"/>
+          <w:sz w:val="20"/>
+          <w:szCs w:val="20"/>
+        </w:rPr>
+        <w:t>is</w:t>
+      </w:r>
+      <w:proofErr w:type="spellEnd"/>
+      <w:r>
+        <w:rPr>
+          <w:rFonts w:ascii="CMR10" w:hAnsi="CMR10" w:cs="CMR10"/>
+          <w:sz w:val="20"/>
+          <w:szCs w:val="20"/>
+        </w:rPr>
+        <w:t xml:space="preserve"> a real diff or not = if the diff </w:t>
+      </w:r>
+      <w:proofErr w:type="spellStart"/>
+      <w:r>
+        <w:rPr>
+          <w:rFonts w:ascii="CMR10" w:hAnsi="CMR10" w:cs="CMR10"/>
+          <w:sz w:val="20"/>
+          <w:szCs w:val="20"/>
+        </w:rPr>
+        <w:t>is</w:t>
+      </w:r>
+      <w:proofErr w:type="spellEnd"/>
+      <w:r>
+        <w:rPr>
+          <w:rFonts w:ascii="CMR10" w:hAnsi="CMR10" w:cs="CMR10"/>
+          <w:sz w:val="20"/>
+          <w:szCs w:val="20"/>
+        </w:rPr>
+        <w:t xml:space="preserve"> </w:t>
+      </w:r>
+      <w:proofErr w:type="spellStart"/>
+      <w:r>
+        <w:rPr>
+          <w:rFonts w:ascii="CMR10" w:hAnsi="CMR10" w:cs="CMR10"/>
+          <w:sz w:val="20"/>
+          <w:szCs w:val="20"/>
+        </w:rPr>
+        <w:t>statistically</w:t>
+      </w:r>
+      <w:proofErr w:type="spellEnd"/>
+      <w:r>
+        <w:rPr>
+          <w:rFonts w:ascii="CMR10" w:hAnsi="CMR10" w:cs="CMR10"/>
+          <w:sz w:val="20"/>
+          <w:szCs w:val="20"/>
+        </w:rPr>
+        <w:t xml:space="preserve"> </w:t>
+      </w:r>
+      <w:proofErr w:type="spellStart"/>
+      <w:r>
+        <w:rPr>
+          <w:rFonts w:ascii="CMR10" w:hAnsi="CMR10" w:cs="CMR10"/>
+          <w:sz w:val="20"/>
+          <w:szCs w:val="20"/>
+        </w:rPr>
+        <w:t>significant</w:t>
+      </w:r>
+      <w:proofErr w:type="spellEnd"/>
+      <w:r>
+        <w:rPr>
+          <w:rFonts w:ascii="CMR10" w:hAnsi="CMR10" w:cs="CMR10"/>
+          <w:sz w:val="20"/>
+          <w:szCs w:val="20"/>
+        </w:rPr>
+        <w:t> »</w:t>
+      </w:r>
     </w:p>
     <w:p>
       <w:pPr>
@@ -865,33 +1519,83 @@
           <w:szCs w:val="20"/>
         </w:rPr>
       </w:pPr>
-      <w:proofErr w:type="spellStart"/>
-      <w:proofErr w:type="gramStart"/>
-      <w:r>
-        <w:rPr>
-          <w:rFonts w:ascii="CMR10" w:hAnsi="CMR10" w:cs="CMR10"/>
-          <w:sz w:val="20"/>
-          <w:szCs w:val="20"/>
-        </w:rPr>
-        <w:t>statistical</w:t>
-      </w:r>
-      <w:proofErr w:type="spellEnd"/>
-      <w:proofErr w:type="gramEnd"/>
-      <w:r>
-        <w:rPr>
-          <w:rFonts w:ascii="CMR10" w:hAnsi="CMR10" w:cs="CMR10"/>
-          <w:sz w:val="20"/>
-          <w:szCs w:val="20"/>
-        </w:rPr>
-        <w:t xml:space="preserve"> test</w:t>
-      </w:r>
-      <w:r>
-        <w:rPr>
-          <w:rFonts w:ascii="CMR10" w:hAnsi="CMR10" w:cs="CMR10"/>
-          <w:sz w:val="20"/>
-          <w:szCs w:val="20"/>
-        </w:rPr>
-        <w:t>s :</w:t>
+      <w:r>
+        <w:rPr>
+          <w:rFonts w:ascii="CMR10" w:hAnsi="CMR10" w:cs="CMR10"/>
+          <w:sz w:val="20"/>
+          <w:szCs w:val="20"/>
+        </w:rPr>
+        <w:t>S</w:t>
+      </w:r>
+      <w:r>
+        <w:rPr>
+          <w:rFonts w:ascii="CMR10" w:hAnsi="CMR10" w:cs="CMR10"/>
+          <w:sz w:val="20"/>
+          <w:szCs w:val="20"/>
+        </w:rPr>
+        <w:t>cores</w:t>
+      </w:r>
+      <w:r>
+        <w:rPr>
+          <w:rFonts w:ascii="CMR10" w:hAnsi="CMR10" w:cs="CMR10"/>
+          <w:sz w:val="20"/>
+          <w:szCs w:val="20"/>
+        </w:rPr>
+        <w:t xml:space="preserve"> : classification </w:t>
+      </w:r>
+      <w:proofErr w:type="spellStart"/>
+      <w:r>
+        <w:rPr>
+          <w:rFonts w:ascii="CMR10" w:hAnsi="CMR10" w:cs="CMR10"/>
+          <w:sz w:val="20"/>
+          <w:szCs w:val="20"/>
+        </w:rPr>
+        <w:t>error</w:t>
+      </w:r>
+      <w:proofErr w:type="spellEnd"/>
+      <w:r>
+        <w:rPr>
+          <w:rFonts w:ascii="CMR10" w:hAnsi="CMR10" w:cs="CMR10"/>
+          <w:sz w:val="20"/>
+          <w:szCs w:val="20"/>
+        </w:rPr>
+        <w:t xml:space="preserve"> or classification </w:t>
+      </w:r>
+      <w:proofErr w:type="spellStart"/>
+      <w:r>
+        <w:rPr>
+          <w:rFonts w:ascii="CMR10" w:hAnsi="CMR10" w:cs="CMR10"/>
+          <w:sz w:val="20"/>
+          <w:szCs w:val="20"/>
+        </w:rPr>
+        <w:t>accuracy</w:t>
+      </w:r>
+      <w:proofErr w:type="spellEnd"/>
+      <w:r>
+        <w:rPr>
+          <w:rFonts w:ascii="CMR10" w:hAnsi="CMR10" w:cs="CMR10"/>
+          <w:sz w:val="20"/>
+          <w:szCs w:val="20"/>
+        </w:rPr>
+        <w:t xml:space="preserve"> (discussion </w:t>
+      </w:r>
+      <w:proofErr w:type="spellStart"/>
+      <w:r>
+        <w:rPr>
+          <w:rFonts w:ascii="CMR10" w:hAnsi="CMR10" w:cs="CMR10"/>
+          <w:sz w:val="20"/>
+          <w:szCs w:val="20"/>
+        </w:rPr>
+        <w:t>etc</w:t>
+      </w:r>
+      <w:proofErr w:type="spellEnd"/>
+      <w:r>
+        <w:rPr>
+          <w:rFonts w:ascii="CMR10" w:hAnsi="CMR10" w:cs="CMR10"/>
+          <w:sz w:val="20"/>
+          <w:szCs w:val="20"/>
+        </w:rPr>
+        <w:t>)</w:t>
       </w:r>
     </w:p>
     <w:p>
@@ -911,79 +1615,292 @@
           <w:szCs w:val="20"/>
         </w:rPr>
       </w:pPr>
-      <w:proofErr w:type="spellStart"/>
-      <w:proofErr w:type="gramStart"/>
-      <w:r>
-        <w:rPr>
-          <w:rFonts w:ascii="CMR10" w:hAnsi="CMR10" w:cs="CMR10"/>
-          <w:sz w:val="20"/>
-          <w:szCs w:val="20"/>
-        </w:rPr>
-        <w:t>histogram</w:t>
-      </w:r>
-      <w:proofErr w:type="spellEnd"/>
-      <w:proofErr w:type="gramEnd"/>
-      <w:r>
-        <w:rPr>
-          <w:rFonts w:ascii="CMR10" w:hAnsi="CMR10" w:cs="CMR10"/>
-          <w:sz w:val="20"/>
-          <w:szCs w:val="20"/>
-        </w:rPr>
-        <w:t xml:space="preserve"> : </w:t>
-      </w:r>
-      <w:proofErr w:type="spellStart"/>
-      <w:r>
-        <w:rPr>
-          <w:rFonts w:ascii="CMR10" w:hAnsi="CMR10" w:cs="CMR10"/>
-          <w:sz w:val="20"/>
-          <w:szCs w:val="20"/>
-        </w:rPr>
-        <w:t>find</w:t>
-      </w:r>
-      <w:proofErr w:type="spellEnd"/>
-      <w:r>
-        <w:rPr>
-          <w:rFonts w:ascii="CMR10" w:hAnsi="CMR10" w:cs="CMR10"/>
-          <w:sz w:val="20"/>
-          <w:szCs w:val="20"/>
-        </w:rPr>
-        <w:t xml:space="preserve"> </w:t>
-      </w:r>
-      <w:proofErr w:type="spellStart"/>
-      <w:r>
-        <w:rPr>
-          <w:rFonts w:ascii="CMR10" w:hAnsi="CMR10" w:cs="CMR10"/>
-          <w:sz w:val="20"/>
-          <w:szCs w:val="20"/>
-        </w:rPr>
-        <w:t>similar</w:t>
-      </w:r>
-      <w:proofErr w:type="spellEnd"/>
-      <w:r>
-        <w:rPr>
-          <w:rFonts w:ascii="CMR10" w:hAnsi="CMR10" w:cs="CMR10"/>
-          <w:sz w:val="20"/>
-          <w:szCs w:val="20"/>
-        </w:rPr>
-        <w:t xml:space="preserve"> and diff distributions </w:t>
-      </w:r>
-      <w:proofErr w:type="spellStart"/>
-      <w:r>
-        <w:rPr>
-          <w:rFonts w:ascii="CMR10" w:hAnsi="CMR10" w:cs="CMR10"/>
-          <w:sz w:val="20"/>
-          <w:szCs w:val="20"/>
-        </w:rPr>
-        <w:t>between</w:t>
-      </w:r>
-      <w:proofErr w:type="spellEnd"/>
-      <w:r>
-        <w:rPr>
-          <w:rFonts w:ascii="CMR10" w:hAnsi="CMR10" w:cs="CMR10"/>
-          <w:sz w:val="20"/>
-          <w:szCs w:val="20"/>
-        </w:rPr>
-        <w:t xml:space="preserve"> classes</w:t>
+      <w:r>
+        <w:rPr>
+          <w:rFonts w:ascii="CMR10" w:hAnsi="CMR10" w:cs="CMR10"/>
+          <w:sz w:val="20"/>
+          <w:szCs w:val="20"/>
+        </w:rPr>
+        <w:t xml:space="preserve">FINAL GOAL : </w:t>
+      </w:r>
+      <w:proofErr w:type="spellStart"/>
+      <w:r>
+        <w:rPr>
+          <w:rFonts w:ascii="CMR10" w:hAnsi="CMR10" w:cs="CMR10"/>
+          <w:sz w:val="20"/>
+          <w:szCs w:val="20"/>
+        </w:rPr>
+        <w:t>choice</w:t>
+      </w:r>
+      <w:proofErr w:type="spellEnd"/>
+      <w:r>
+        <w:rPr>
+          <w:rFonts w:ascii="CMR10" w:hAnsi="CMR10" w:cs="CMR10"/>
+          <w:sz w:val="20"/>
+          <w:szCs w:val="20"/>
+        </w:rPr>
+        <w:t xml:space="preserve"> of the best score &amp; justification</w:t>
+      </w:r>
+    </w:p>
+    <w:p>
+      <w:pPr>
+        <w:pStyle w:val="Paragraphedeliste"/>
+        <w:autoSpaceDE w:val="0"/>
+        <w:autoSpaceDN w:val="0"/>
+        <w:adjustRightInd w:val="0"/>
+        <w:spacing w:after="0" w:line="240" w:lineRule="auto"/>
+        <w:ind w:left="1068"/>
+        <w:rPr>
+          <w:rFonts w:ascii="CMR10" w:hAnsi="CMR10" w:cs="CMR10"/>
+          <w:sz w:val="20"/>
+          <w:szCs w:val="20"/>
+        </w:rPr>
+      </w:pPr>
+    </w:p>
+    <w:p>
+      <w:pPr>
+        <w:rPr>
+          <w:rFonts w:ascii="CMR17" w:hAnsi="CMR17" w:cs="CMR17"/>
+          <w:sz w:val="34"/>
+          <w:szCs w:val="34"/>
+        </w:rPr>
+      </w:pPr>
+      <w:r>
+        <w:rPr>
+          <w:rFonts w:ascii="CMR17" w:hAnsi="CMR17" w:cs="CMR17"/>
+          <w:sz w:val="34"/>
+          <w:szCs w:val="34"/>
+        </w:rPr>
+        <w:t>GUIDESHEET 2</w:t>
+      </w:r>
+      <w:r>
+        <w:rPr>
+          <w:rFonts w:ascii="CMR17" w:hAnsi="CMR17" w:cs="CMR17"/>
+          <w:sz w:val="34"/>
+          <w:szCs w:val="34"/>
+        </w:rPr>
+        <w:t xml:space="preserve"> </w:t>
+      </w:r>
+    </w:p>
+    <w:p>
+      <w:pPr>
+        <w:autoSpaceDE w:val="0"/>
+        <w:autoSpaceDN w:val="0"/>
+        <w:adjustRightInd w:val="0"/>
+        <w:spacing w:after="0" w:line="240" w:lineRule="auto"/>
+        <w:rPr>
+          <w:rFonts w:ascii="CMR10" w:hAnsi="CMR10" w:cs="CMR10"/>
+          <w:sz w:val="20"/>
+          <w:szCs w:val="20"/>
+        </w:rPr>
+      </w:pPr>
+      <w:r>
+        <w:rPr>
+          <w:rFonts w:ascii="CMR10" w:hAnsi="CMR10" w:cs="CMR10"/>
+          <w:sz w:val="20"/>
+          <w:szCs w:val="20"/>
+        </w:rPr>
+        <w:t>(</w:t>
+      </w:r>
+      <w:proofErr w:type="spellStart"/>
+      <w:r>
+        <w:rPr>
+          <w:rFonts w:ascii="CMR10" w:hAnsi="CMR10" w:cs="CMR10"/>
+          <w:sz w:val="20"/>
+          <w:szCs w:val="20"/>
+        </w:rPr>
+        <w:t>Rmq</w:t>
+      </w:r>
+      <w:proofErr w:type="spellEnd"/>
+      <w:r>
+        <w:rPr>
+          <w:rFonts w:ascii="CMR10" w:hAnsi="CMR10" w:cs="CMR10"/>
+          <w:sz w:val="20"/>
+          <w:szCs w:val="20"/>
+        </w:rPr>
+        <w:t xml:space="preserve"> : demande de choisir un </w:t>
+      </w:r>
+      <w:proofErr w:type="spellStart"/>
+      <w:r>
+        <w:rPr>
+          <w:rFonts w:ascii="CMR10" w:hAnsi="CMR10" w:cs="CMR10"/>
+          <w:sz w:val="20"/>
+          <w:szCs w:val="20"/>
+        </w:rPr>
+        <w:t>subset</w:t>
+      </w:r>
+      <w:proofErr w:type="spellEnd"/>
+      <w:r>
+        <w:rPr>
+          <w:rFonts w:ascii="CMR10" w:hAnsi="CMR10" w:cs="CMR10"/>
+          <w:sz w:val="20"/>
+          <w:szCs w:val="20"/>
+        </w:rPr>
+        <w:t xml:space="preserve"> de </w:t>
+      </w:r>
+      <w:proofErr w:type="spellStart"/>
+      <w:r>
+        <w:rPr>
+          <w:rFonts w:ascii="CMR10" w:hAnsi="CMR10" w:cs="CMR10"/>
+          <w:sz w:val="20"/>
+          <w:szCs w:val="20"/>
+        </w:rPr>
+        <w:t>features</w:t>
+      </w:r>
+      <w:proofErr w:type="spellEnd"/>
+      <w:r>
+        <w:rPr>
+          <w:rFonts w:ascii="CMR10" w:hAnsi="CMR10" w:cs="CMR10"/>
+          <w:sz w:val="20"/>
+          <w:szCs w:val="20"/>
+        </w:rPr>
+        <w:t xml:space="preserve"> avant de commencer cette discussion sur les </w:t>
+      </w:r>
+      <w:proofErr w:type="spellStart"/>
+      <w:r>
+        <w:rPr>
+          <w:rFonts w:ascii="CMR10" w:hAnsi="CMR10" w:cs="CMR10"/>
+          <w:sz w:val="20"/>
+          <w:szCs w:val="20"/>
+        </w:rPr>
+        <w:t>classifiers</w:t>
+      </w:r>
+      <w:proofErr w:type="spellEnd"/>
+      <w:r>
+        <w:rPr>
+          <w:rFonts w:ascii="CMR10" w:hAnsi="CMR10" w:cs="CMR10"/>
+          <w:sz w:val="20"/>
+          <w:szCs w:val="20"/>
+        </w:rPr>
+        <w:t>)</w:t>
+      </w:r>
+    </w:p>
+    <w:p>
+      <w:pPr>
+        <w:autoSpaceDE w:val="0"/>
+        <w:autoSpaceDN w:val="0"/>
+        <w:adjustRightInd w:val="0"/>
+        <w:spacing w:after="0" w:line="240" w:lineRule="auto"/>
+        <w:rPr>
+          <w:rFonts w:ascii="CMR10" w:hAnsi="CMR10" w:cs="CMR10"/>
+          <w:sz w:val="20"/>
+          <w:szCs w:val="20"/>
+        </w:rPr>
+      </w:pPr>
+    </w:p>
+    <w:p>
+      <w:pPr>
+        <w:autoSpaceDE w:val="0"/>
+        <w:autoSpaceDN w:val="0"/>
+        <w:adjustRightInd w:val="0"/>
+        <w:spacing w:after="0" w:line="240" w:lineRule="auto"/>
+        <w:rPr>
+          <w:rFonts w:ascii="CMR10" w:hAnsi="CMR10" w:cs="CMR10"/>
+          <w:sz w:val="20"/>
+          <w:szCs w:val="20"/>
+        </w:rPr>
+      </w:pPr>
+      <w:r>
+        <w:rPr>
+          <w:rFonts w:ascii="CMR10" w:hAnsi="CMR10" w:cs="CMR10"/>
+          <w:sz w:val="20"/>
+          <w:szCs w:val="20"/>
+        </w:rPr>
+        <w:t>LDA/QDA CLASSIFIERS</w:t>
+      </w:r>
+      <w:r>
+        <w:rPr>
+          <w:rFonts w:ascii="CMR10" w:hAnsi="CMR10" w:cs="CMR10"/>
+          <w:sz w:val="20"/>
+          <w:szCs w:val="20"/>
+        </w:rPr>
+        <w:t> </w:t>
+      </w:r>
+      <w:r>
+        <w:rPr>
+          <w:rFonts w:ascii="CMR10" w:hAnsi="CMR10" w:cs="CMR10"/>
+          <w:sz w:val="20"/>
+          <w:szCs w:val="20"/>
+        </w:rPr>
+        <w:t>(</w:t>
+      </w:r>
+      <w:proofErr w:type="spellStart"/>
+      <w:r>
+        <w:rPr>
+          <w:rFonts w:ascii="CMR10" w:hAnsi="CMR10" w:cs="CMR10"/>
+          <w:sz w:val="20"/>
+          <w:szCs w:val="20"/>
+        </w:rPr>
+        <w:t>linear</w:t>
+      </w:r>
+      <w:proofErr w:type="spellEnd"/>
+      <w:r>
+        <w:rPr>
+          <w:rFonts w:ascii="CMR10" w:hAnsi="CMR10" w:cs="CMR10"/>
+          <w:sz w:val="20"/>
+          <w:szCs w:val="20"/>
+        </w:rPr>
+        <w:t>/</w:t>
+      </w:r>
+      <w:proofErr w:type="spellStart"/>
+      <w:r>
+        <w:rPr>
+          <w:rFonts w:ascii="CMR10" w:hAnsi="CMR10" w:cs="CMR10"/>
+          <w:sz w:val="20"/>
+          <w:szCs w:val="20"/>
+        </w:rPr>
+        <w:t>quadratic</w:t>
+      </w:r>
+      <w:proofErr w:type="spellEnd"/>
+      <w:r>
+        <w:rPr>
+          <w:rFonts w:ascii="CMR10" w:hAnsi="CMR10" w:cs="CMR10"/>
+          <w:sz w:val="20"/>
+          <w:szCs w:val="20"/>
+        </w:rPr>
+        <w:t xml:space="preserve"> discriminant</w:t>
+      </w:r>
+      <w:r>
+        <w:rPr>
+          <w:rFonts w:ascii="CMR10" w:hAnsi="CMR10" w:cs="CMR10"/>
+          <w:sz w:val="20"/>
+          <w:szCs w:val="20"/>
+        </w:rPr>
+        <w:t xml:space="preserve"> </w:t>
+      </w:r>
+      <w:proofErr w:type="spellStart"/>
+      <w:r>
+        <w:rPr>
+          <w:rFonts w:ascii="CMR10" w:hAnsi="CMR10" w:cs="CMR10"/>
+          <w:sz w:val="20"/>
+          <w:szCs w:val="20"/>
+        </w:rPr>
+        <w:t>classifiers</w:t>
+      </w:r>
+      <w:proofErr w:type="spellEnd"/>
+      <w:r>
+        <w:rPr>
+          <w:rFonts w:ascii="CMR10" w:hAnsi="CMR10" w:cs="CMR10"/>
+          <w:sz w:val="20"/>
+          <w:szCs w:val="20"/>
+        </w:rPr>
+        <w:t>)</w:t>
+      </w:r>
+      <w:r>
+        <w:rPr>
+          <w:rFonts w:ascii="CMR10" w:hAnsi="CMR10" w:cs="CMR10"/>
+          <w:sz w:val="20"/>
+          <w:szCs w:val="20"/>
+        </w:rPr>
+        <w:t xml:space="preserve"> &amp; </w:t>
+      </w:r>
+      <w:r>
+        <w:rPr>
+          <w:rFonts w:ascii="CMR10" w:hAnsi="CMR10" w:cs="CMR10"/>
+          <w:sz w:val="20"/>
+          <w:szCs w:val="20"/>
+        </w:rPr>
+        <w:t>TRAINING AND TESTING ERROR</w:t>
       </w:r>
     </w:p>
     <w:p>
@@ -1003,25 +1920,49 @@
           <w:szCs w:val="20"/>
         </w:rPr>
       </w:pPr>
-      <w:proofErr w:type="spellStart"/>
-      <w:proofErr w:type="gramStart"/>
-      <w:r>
-        <w:rPr>
-          <w:rFonts w:ascii="CMR10" w:hAnsi="CMR10" w:cs="CMR10"/>
-          <w:sz w:val="20"/>
-          <w:szCs w:val="20"/>
-        </w:rPr>
-        <w:t>boxplot</w:t>
-      </w:r>
-      <w:proofErr w:type="spellEnd"/>
-      <w:proofErr w:type="gramEnd"/>
-      <w:r>
-        <w:rPr>
-          <w:rFonts w:ascii="CMR10" w:hAnsi="CMR10" w:cs="CMR10"/>
-          <w:sz w:val="20"/>
-          <w:szCs w:val="20"/>
-        </w:rPr>
-        <w:t xml:space="preserve"> : </w:t>
+      <w:r>
+        <w:rPr>
+          <w:rFonts w:ascii="CMR10" w:hAnsi="CMR10" w:cs="CMR10"/>
+          <w:sz w:val="20"/>
+          <w:szCs w:val="20"/>
+        </w:rPr>
+        <w:t>Training/</w:t>
+      </w:r>
+      <w:proofErr w:type="spellStart"/>
+      <w:r>
+        <w:rPr>
+          <w:rFonts w:ascii="CMR10" w:hAnsi="CMR10" w:cs="CMR10"/>
+          <w:sz w:val="20"/>
+          <w:szCs w:val="20"/>
+        </w:rPr>
+        <w:t>testing</w:t>
+      </w:r>
+      <w:proofErr w:type="spellEnd"/>
+      <w:r>
+        <w:rPr>
+          <w:rFonts w:ascii="CMR10" w:hAnsi="CMR10" w:cs="CMR10"/>
+          <w:sz w:val="20"/>
+          <w:szCs w:val="20"/>
+        </w:rPr>
+        <w:t xml:space="preserve"> </w:t>
+      </w:r>
+      <w:proofErr w:type="spellStart"/>
+      <w:r>
+        <w:rPr>
+          <w:rFonts w:ascii="CMR10" w:hAnsi="CMR10" w:cs="CMR10"/>
+          <w:sz w:val="20"/>
+          <w:szCs w:val="20"/>
+        </w:rPr>
+        <w:t>error</w:t>
+      </w:r>
+      <w:proofErr w:type="spellEnd"/>
+      <w:r>
+        <w:rPr>
+          <w:rFonts w:ascii="CMR10" w:hAnsi="CMR10" w:cs="CMR10"/>
+          <w:sz w:val="20"/>
+          <w:szCs w:val="20"/>
+        </w:rPr>
+        <w:t xml:space="preserve"> </w:t>
       </w:r>
       <w:proofErr w:type="spellStart"/>
       <w:r>
@@ -1031,42 +1972,6 @@
           <w:szCs w:val="20"/>
         </w:rPr>
         <w:t>comparison</w:t>
-      </w:r>
-      <w:proofErr w:type="spellEnd"/>
-      <w:r>
-        <w:rPr>
-          <w:rFonts w:ascii="CMR10" w:hAnsi="CMR10" w:cs="CMR10"/>
-          <w:sz w:val="20"/>
-          <w:szCs w:val="20"/>
-        </w:rPr>
-        <w:t xml:space="preserve"> </w:t>
-      </w:r>
-      <w:proofErr w:type="spellStart"/>
-      <w:r>
-        <w:rPr>
-          <w:rFonts w:ascii="CMR10" w:hAnsi="CMR10" w:cs="CMR10"/>
-          <w:sz w:val="20"/>
-          <w:szCs w:val="20"/>
-        </w:rPr>
-        <w:t>between</w:t>
-      </w:r>
-      <w:proofErr w:type="spellEnd"/>
-      <w:r>
-        <w:rPr>
-          <w:rFonts w:ascii="CMR10" w:hAnsi="CMR10" w:cs="CMR10"/>
-          <w:sz w:val="20"/>
-          <w:szCs w:val="20"/>
-        </w:rPr>
-        <w:t xml:space="preserve"> </w:t>
-      </w:r>
-      <w:proofErr w:type="spellStart"/>
-      <w:r>
-        <w:rPr>
-          <w:rFonts w:ascii="CMR10" w:hAnsi="CMR10" w:cs="CMR10"/>
-          <w:sz w:val="20"/>
-          <w:szCs w:val="20"/>
-        </w:rPr>
-        <w:t>features</w:t>
       </w:r>
       <w:proofErr w:type="spellEnd"/>
     </w:p>
@@ -1088,35 +1993,31 @@
         </w:rPr>
       </w:pPr>
       <w:proofErr w:type="spellStart"/>
-      <w:proofErr w:type="gramStart"/>
-      <w:r>
-        <w:rPr>
-          <w:rFonts w:ascii="CMR10" w:hAnsi="CMR10" w:cs="CMR10"/>
-          <w:sz w:val="20"/>
-          <w:szCs w:val="20"/>
-        </w:rPr>
-        <w:t>boxplot</w:t>
-      </w:r>
-      <w:proofErr w:type="spellEnd"/>
-      <w:proofErr w:type="gramEnd"/>
-      <w:r>
-        <w:rPr>
-          <w:rFonts w:ascii="CMR10" w:hAnsi="CMR10" w:cs="CMR10"/>
-          <w:sz w:val="20"/>
-          <w:szCs w:val="20"/>
-        </w:rPr>
-        <w:t xml:space="preserve"> Notch </w:t>
-      </w:r>
-      <w:proofErr w:type="spellStart"/>
-      <w:r>
-        <w:rPr>
-          <w:rFonts w:ascii="CMR10" w:hAnsi="CMR10" w:cs="CMR10"/>
-          <w:sz w:val="20"/>
-          <w:szCs w:val="20"/>
-        </w:rPr>
-        <w:t>parameter</w:t>
-      </w:r>
-      <w:proofErr w:type="spellEnd"/>
+      <w:r>
+        <w:rPr>
+          <w:rFonts w:ascii="CMR10" w:hAnsi="CMR10" w:cs="CMR10"/>
+          <w:sz w:val="20"/>
+          <w:szCs w:val="20"/>
+        </w:rPr>
+        <w:t>Robustness</w:t>
+      </w:r>
+      <w:proofErr w:type="spellEnd"/>
+      <w:r>
+        <w:rPr>
+          <w:rFonts w:ascii="CMR10" w:hAnsi="CMR10" w:cs="CMR10"/>
+          <w:sz w:val="20"/>
+          <w:szCs w:val="20"/>
+        </w:rPr>
+        <w:t xml:space="preserve"> </w:t>
+      </w:r>
+      <w:r>
+        <w:rPr>
+          <w:rFonts w:ascii="CMR10" w:hAnsi="CMR10" w:cs="CMR10"/>
+          <w:sz w:val="20"/>
+          <w:szCs w:val="20"/>
+        </w:rPr>
+        <w:t>of the classifier</w:t>
+      </w:r>
     </w:p>
     <w:p>
       <w:pPr>
@@ -1136,50 +2037,22 @@
         </w:rPr>
       </w:pPr>
       <w:proofErr w:type="spellStart"/>
-      <w:proofErr w:type="gramStart"/>
-      <w:r>
-        <w:rPr>
-          <w:rFonts w:ascii="CMR10" w:hAnsi="CMR10" w:cs="CMR10"/>
-          <w:sz w:val="20"/>
-          <w:szCs w:val="20"/>
-        </w:rPr>
-        <w:t>t</w:t>
-      </w:r>
-      <w:proofErr w:type="gramEnd"/>
-      <w:r>
-        <w:rPr>
-          <w:rFonts w:ascii="CMR10" w:hAnsi="CMR10" w:cs="CMR10"/>
-          <w:sz w:val="20"/>
-          <w:szCs w:val="20"/>
-        </w:rPr>
-        <w:t>-test</w:t>
-      </w:r>
-      <w:proofErr w:type="spellEnd"/>
-      <w:r>
-        <w:rPr>
-          <w:rFonts w:ascii="CMR10" w:hAnsi="CMR10" w:cs="CMR10"/>
-          <w:sz w:val="20"/>
-          <w:szCs w:val="20"/>
-        </w:rPr>
-        <w:t xml:space="preserve"> : </w:t>
-      </w:r>
-      <w:proofErr w:type="spellStart"/>
-      <w:r>
-        <w:rPr>
-          <w:rFonts w:ascii="CMR10" w:hAnsi="CMR10" w:cs="CMR10"/>
-          <w:sz w:val="20"/>
-          <w:szCs w:val="20"/>
-        </w:rPr>
-        <w:t>analysis</w:t>
-      </w:r>
-      <w:proofErr w:type="spellEnd"/>
-      <w:r>
-        <w:rPr>
-          <w:rFonts w:ascii="CMR10" w:hAnsi="CMR10" w:cs="CMR10"/>
-          <w:sz w:val="20"/>
-          <w:szCs w:val="20"/>
-        </w:rPr>
-        <w:t xml:space="preserve"> of p-values</w:t>
+      <w:r>
+        <w:rPr>
+          <w:rFonts w:ascii="CMR10" w:hAnsi="CMR10" w:cs="CMR10"/>
+          <w:sz w:val="20"/>
+          <w:szCs w:val="20"/>
+        </w:rPr>
+        <w:t>Complexity</w:t>
+      </w:r>
+      <w:proofErr w:type="spellEnd"/>
+      <w:r>
+        <w:rPr>
+          <w:rFonts w:ascii="CMR10" w:hAnsi="CMR10" w:cs="CMR10"/>
+          <w:sz w:val="20"/>
+          <w:szCs w:val="20"/>
+        </w:rPr>
+        <w:t xml:space="preserve"> of the classifier</w:t>
       </w:r>
     </w:p>
     <w:p>
@@ -1200,60 +2073,30 @@
         </w:rPr>
       </w:pPr>
       <w:proofErr w:type="spellStart"/>
-      <w:proofErr w:type="gramStart"/>
-      <w:r>
-        <w:rPr>
-          <w:rFonts w:ascii="CMR10" w:hAnsi="CMR10" w:cs="CMR10"/>
-          <w:sz w:val="20"/>
-          <w:szCs w:val="20"/>
-        </w:rPr>
-        <w:t>which</w:t>
-      </w:r>
-      <w:proofErr w:type="spellEnd"/>
-      <w:proofErr w:type="gramEnd"/>
-      <w:r>
-        <w:rPr>
-          <w:rFonts w:ascii="CMR10" w:hAnsi="CMR10" w:cs="CMR10"/>
-          <w:sz w:val="20"/>
-          <w:szCs w:val="20"/>
-        </w:rPr>
-        <w:t xml:space="preserve"> test for </w:t>
-      </w:r>
-      <w:proofErr w:type="spellStart"/>
-      <w:r>
-        <w:rPr>
-          <w:rFonts w:ascii="CMR10" w:hAnsi="CMR10" w:cs="CMR10"/>
-          <w:sz w:val="20"/>
-          <w:szCs w:val="20"/>
-        </w:rPr>
-        <w:t>samples</w:t>
-      </w:r>
-      <w:proofErr w:type="spellEnd"/>
-      <w:r>
-        <w:rPr>
-          <w:rFonts w:ascii="CMR10" w:hAnsi="CMR10" w:cs="CMR10"/>
-          <w:sz w:val="20"/>
-          <w:szCs w:val="20"/>
-        </w:rPr>
-        <w:t xml:space="preserve"> </w:t>
-      </w:r>
-      <w:proofErr w:type="spellStart"/>
-      <w:r>
-        <w:rPr>
-          <w:rFonts w:ascii="CMR10" w:hAnsi="CMR10" w:cs="CMR10"/>
-          <w:sz w:val="20"/>
-          <w:szCs w:val="20"/>
-        </w:rPr>
-        <w:t>without</w:t>
-      </w:r>
-      <w:proofErr w:type="spellEnd"/>
-      <w:r>
-        <w:rPr>
-          <w:rFonts w:ascii="CMR10" w:hAnsi="CMR10" w:cs="CMR10"/>
-          <w:sz w:val="20"/>
-          <w:szCs w:val="20"/>
-        </w:rPr>
-        <w:t xml:space="preserve"> normal distributions ?</w:t>
+      <w:r>
+        <w:rPr>
+          <w:rFonts w:ascii="CMR10" w:hAnsi="CMR10" w:cs="CMR10"/>
+          <w:sz w:val="20"/>
+          <w:szCs w:val="20"/>
+        </w:rPr>
+        <w:t>Variability</w:t>
+      </w:r>
+      <w:proofErr w:type="spellEnd"/>
+      <w:r>
+        <w:rPr>
+          <w:rFonts w:ascii="CMR10" w:hAnsi="CMR10" w:cs="CMR10"/>
+          <w:sz w:val="20"/>
+          <w:szCs w:val="20"/>
+        </w:rPr>
+        <w:t xml:space="preserve"> of the performance</w:t>
+      </w:r>
+      <w:r>
+        <w:rPr>
+          <w:rFonts w:ascii="CMR10" w:hAnsi="CMR10" w:cs="CMR10"/>
+          <w:sz w:val="20"/>
+          <w:szCs w:val="20"/>
+        </w:rPr>
+        <w:t xml:space="preserve"> </w:t>
       </w:r>
     </w:p>
     <w:p>
@@ -1279,241 +2122,41 @@
           <w:sz w:val="20"/>
           <w:szCs w:val="20"/>
         </w:rPr>
-        <w:t xml:space="preserve">FINAL GOAL of </w:t>
-      </w:r>
-      <w:proofErr w:type="spellStart"/>
-      <w:r>
-        <w:rPr>
-          <w:rFonts w:ascii="CMR10" w:hAnsi="CMR10" w:cs="CMR10"/>
-          <w:sz w:val="20"/>
-          <w:szCs w:val="20"/>
-        </w:rPr>
-        <w:t>this</w:t>
-      </w:r>
-      <w:proofErr w:type="spellEnd"/>
-      <w:r>
-        <w:rPr>
-          <w:rFonts w:ascii="CMR10" w:hAnsi="CMR10" w:cs="CMR10"/>
-          <w:sz w:val="20"/>
-          <w:szCs w:val="20"/>
-        </w:rPr>
-        <w:t xml:space="preserve"> section : « </w:t>
-      </w:r>
-      <w:proofErr w:type="spellStart"/>
-      <w:r>
-        <w:rPr>
-          <w:rFonts w:ascii="CMR10" w:hAnsi="CMR10" w:cs="CMR10"/>
-          <w:sz w:val="20"/>
-          <w:szCs w:val="20"/>
-        </w:rPr>
-        <w:t>Often</w:t>
-      </w:r>
-      <w:proofErr w:type="spellEnd"/>
-      <w:r>
-        <w:rPr>
-          <w:rFonts w:ascii="CMR10" w:hAnsi="CMR10" w:cs="CMR10"/>
-          <w:sz w:val="20"/>
-          <w:szCs w:val="20"/>
-        </w:rPr>
-        <w:t xml:space="preserve">, classes look </w:t>
-      </w:r>
-      <w:proofErr w:type="spellStart"/>
-      <w:r>
-        <w:rPr>
-          <w:rFonts w:ascii="CMR10" w:hAnsi="CMR10" w:cs="CMR10"/>
-          <w:sz w:val="20"/>
-          <w:szCs w:val="20"/>
-        </w:rPr>
-        <w:t>different</w:t>
-      </w:r>
-      <w:proofErr w:type="spellEnd"/>
-      <w:r>
-        <w:rPr>
-          <w:rFonts w:ascii="CMR10" w:hAnsi="CMR10" w:cs="CMR10"/>
-          <w:sz w:val="20"/>
-          <w:szCs w:val="20"/>
-        </w:rPr>
-        <w:t xml:space="preserve"> for a certain </w:t>
-      </w:r>
-      <w:proofErr w:type="spellStart"/>
-      <w:r>
-        <w:rPr>
-          <w:rFonts w:ascii="CMR10" w:hAnsi="CMR10" w:cs="CMR10"/>
-          <w:sz w:val="20"/>
-          <w:szCs w:val="20"/>
-        </w:rPr>
-        <w:t>feature</w:t>
-      </w:r>
-      <w:proofErr w:type="spellEnd"/>
-      <w:r>
-        <w:rPr>
-          <w:rFonts w:ascii="CMR10" w:hAnsi="CMR10" w:cs="CMR10"/>
-          <w:sz w:val="20"/>
-          <w:szCs w:val="20"/>
-        </w:rPr>
-        <w:t xml:space="preserve">, but </w:t>
-      </w:r>
-      <w:proofErr w:type="spellStart"/>
-      <w:r>
-        <w:rPr>
-          <w:rFonts w:ascii="CMR10" w:hAnsi="CMR10" w:cs="CMR10"/>
-          <w:sz w:val="20"/>
-          <w:szCs w:val="20"/>
-        </w:rPr>
-        <w:t>we</w:t>
-      </w:r>
-      <w:proofErr w:type="spellEnd"/>
-      <w:r>
-        <w:rPr>
-          <w:rFonts w:ascii="CMR10" w:hAnsi="CMR10" w:cs="CMR10"/>
-          <w:sz w:val="20"/>
-          <w:szCs w:val="20"/>
-        </w:rPr>
-        <w:t xml:space="preserve"> </w:t>
-      </w:r>
-      <w:proofErr w:type="spellStart"/>
-      <w:r>
-        <w:rPr>
-          <w:rFonts w:ascii="CMR10" w:hAnsi="CMR10" w:cs="CMR10"/>
-          <w:sz w:val="20"/>
-          <w:szCs w:val="20"/>
-        </w:rPr>
-        <w:t>want</w:t>
-      </w:r>
-      <w:proofErr w:type="spellEnd"/>
-      <w:r>
-        <w:rPr>
-          <w:rFonts w:ascii="CMR10" w:hAnsi="CMR10" w:cs="CMR10"/>
-          <w:sz w:val="20"/>
-          <w:szCs w:val="20"/>
-        </w:rPr>
-        <w:t xml:space="preserve"> to </w:t>
-      </w:r>
-      <w:proofErr w:type="spellStart"/>
-      <w:r>
-        <w:rPr>
-          <w:rFonts w:ascii="CMR10" w:hAnsi="CMR10" w:cs="CMR10"/>
-          <w:sz w:val="20"/>
-          <w:szCs w:val="20"/>
-        </w:rPr>
-        <w:t>objectively</w:t>
-      </w:r>
-      <w:proofErr w:type="spellEnd"/>
-      <w:r>
-        <w:rPr>
-          <w:rFonts w:ascii="CMR10" w:hAnsi="CMR10" w:cs="CMR10"/>
-          <w:sz w:val="20"/>
-          <w:szCs w:val="20"/>
-        </w:rPr>
-        <w:t xml:space="preserve"> </w:t>
-      </w:r>
-      <w:proofErr w:type="spellStart"/>
-      <w:r>
-        <w:rPr>
-          <w:rFonts w:ascii="CMR10" w:hAnsi="CMR10" w:cs="CMR10"/>
-          <w:sz w:val="20"/>
-          <w:szCs w:val="20"/>
-        </w:rPr>
-        <w:t>validate</w:t>
-      </w:r>
-      <w:proofErr w:type="spellEnd"/>
-      <w:r>
-        <w:rPr>
-          <w:rFonts w:ascii="CMR10" w:hAnsi="CMR10" w:cs="CMR10"/>
-          <w:sz w:val="20"/>
-          <w:szCs w:val="20"/>
-        </w:rPr>
-        <w:t xml:space="preserve"> if </w:t>
-      </w:r>
-      <w:proofErr w:type="spellStart"/>
-      <w:r>
-        <w:rPr>
-          <w:rFonts w:ascii="CMR10" w:hAnsi="CMR10" w:cs="CMR10"/>
-          <w:sz w:val="20"/>
-          <w:szCs w:val="20"/>
-        </w:rPr>
-        <w:t>there</w:t>
-      </w:r>
-      <w:proofErr w:type="spellEnd"/>
-      <w:r>
-        <w:rPr>
-          <w:rFonts w:ascii="CMR10" w:hAnsi="CMR10" w:cs="CMR10"/>
-          <w:sz w:val="20"/>
-          <w:szCs w:val="20"/>
-        </w:rPr>
-        <w:t xml:space="preserve"> </w:t>
-      </w:r>
-      <w:proofErr w:type="spellStart"/>
-      <w:r>
-        <w:rPr>
-          <w:rFonts w:ascii="CMR10" w:hAnsi="CMR10" w:cs="CMR10"/>
-          <w:sz w:val="20"/>
-          <w:szCs w:val="20"/>
-        </w:rPr>
-        <w:t>is</w:t>
-      </w:r>
-      <w:proofErr w:type="spellEnd"/>
-      <w:r>
-        <w:rPr>
-          <w:rFonts w:ascii="CMR10" w:hAnsi="CMR10" w:cs="CMR10"/>
-          <w:sz w:val="20"/>
-          <w:szCs w:val="20"/>
-        </w:rPr>
-        <w:t xml:space="preserve"> a real diff or not = if the diff </w:t>
-      </w:r>
-      <w:proofErr w:type="spellStart"/>
-      <w:r>
-        <w:rPr>
-          <w:rFonts w:ascii="CMR10" w:hAnsi="CMR10" w:cs="CMR10"/>
-          <w:sz w:val="20"/>
-          <w:szCs w:val="20"/>
-        </w:rPr>
-        <w:t>is</w:t>
-      </w:r>
-      <w:proofErr w:type="spellEnd"/>
-      <w:r>
-        <w:rPr>
-          <w:rFonts w:ascii="CMR10" w:hAnsi="CMR10" w:cs="CMR10"/>
-          <w:sz w:val="20"/>
-          <w:szCs w:val="20"/>
-        </w:rPr>
-        <w:t xml:space="preserve"> </w:t>
-      </w:r>
-      <w:proofErr w:type="spellStart"/>
-      <w:r>
-        <w:rPr>
-          <w:rFonts w:ascii="CMR10" w:hAnsi="CMR10" w:cs="CMR10"/>
-          <w:sz w:val="20"/>
-          <w:szCs w:val="20"/>
-        </w:rPr>
-        <w:t>statistically</w:t>
-      </w:r>
-      <w:proofErr w:type="spellEnd"/>
-      <w:r>
-        <w:rPr>
-          <w:rFonts w:ascii="CMR10" w:hAnsi="CMR10" w:cs="CMR10"/>
-          <w:sz w:val="20"/>
-          <w:szCs w:val="20"/>
-        </w:rPr>
-        <w:t xml:space="preserve"> </w:t>
-      </w:r>
-      <w:proofErr w:type="spellStart"/>
-      <w:r>
-        <w:rPr>
-          <w:rFonts w:ascii="CMR10" w:hAnsi="CMR10" w:cs="CMR10"/>
-          <w:sz w:val="20"/>
-          <w:szCs w:val="20"/>
-        </w:rPr>
-        <w:t>significant</w:t>
-      </w:r>
-      <w:proofErr w:type="spellEnd"/>
-      <w:r>
-        <w:rPr>
-          <w:rFonts w:ascii="CMR10" w:hAnsi="CMR10" w:cs="CMR10"/>
-          <w:sz w:val="20"/>
-          <w:szCs w:val="20"/>
-        </w:rPr>
-        <w:t> »</w:t>
+        <w:t xml:space="preserve">FINAL GOAL : </w:t>
+      </w:r>
+      <w:proofErr w:type="spellStart"/>
+      <w:r>
+        <w:rPr>
+          <w:rFonts w:ascii="CMR10" w:hAnsi="CMR10" w:cs="CMR10"/>
+          <w:sz w:val="20"/>
+          <w:szCs w:val="20"/>
+        </w:rPr>
+        <w:t>choice</w:t>
+      </w:r>
+      <w:proofErr w:type="spellEnd"/>
+      <w:r>
+        <w:rPr>
+          <w:rFonts w:ascii="CMR10" w:hAnsi="CMR10" w:cs="CMR10"/>
+          <w:sz w:val="20"/>
+          <w:szCs w:val="20"/>
+        </w:rPr>
+        <w:t xml:space="preserve"> of the best </w:t>
+      </w:r>
+      <w:r>
+        <w:rPr>
+          <w:rFonts w:ascii="CMR10" w:hAnsi="CMR10" w:cs="CMR10"/>
+          <w:sz w:val="20"/>
+          <w:szCs w:val="20"/>
+        </w:rPr>
+        <w:t>classifier</w:t>
+      </w:r>
+      <w:r>
+        <w:rPr>
+          <w:rFonts w:ascii="CMR10" w:hAnsi="CMR10" w:cs="CMR10"/>
+          <w:sz w:val="20"/>
+          <w:szCs w:val="20"/>
+        </w:rPr>
+        <w:t xml:space="preserve"> &amp; justification</w:t>
       </w:r>
     </w:p>
     <w:p>
@@ -1530,103 +2173,26 @@
           <w:szCs w:val="20"/>
         </w:rPr>
       </w:pPr>
-      <w:bookmarkStart w:id="0" w:name="_GoBack"/>
-      <w:bookmarkEnd w:id="0"/>
-    </w:p>
-    <w:p>
-      <w:pPr>
-        <w:pStyle w:val="Paragraphedeliste"/>
-        <w:numPr>
-          <w:ilvl w:val="0"/>
-          <w:numId w:val="1"/>
-        </w:numPr>
-        <w:autoSpaceDE w:val="0"/>
-        <w:autoSpaceDN w:val="0"/>
-        <w:adjustRightInd w:val="0"/>
-        <w:spacing w:after="0" w:line="240" w:lineRule="auto"/>
-        <w:rPr>
-          <w:rFonts w:ascii="CMR10" w:hAnsi="CMR10" w:cs="CMR10"/>
-          <w:sz w:val="20"/>
-          <w:szCs w:val="20"/>
-        </w:rPr>
-      </w:pPr>
-      <w:r>
-        <w:rPr>
-          <w:rFonts w:ascii="CMR10" w:hAnsi="CMR10" w:cs="CMR10"/>
-          <w:sz w:val="20"/>
-          <w:szCs w:val="20"/>
-        </w:rPr>
-        <w:t>S</w:t>
-      </w:r>
-      <w:r>
-        <w:rPr>
-          <w:rFonts w:ascii="CMR10" w:hAnsi="CMR10" w:cs="CMR10"/>
-          <w:sz w:val="20"/>
-          <w:szCs w:val="20"/>
-        </w:rPr>
-        <w:t>cores</w:t>
-      </w:r>
-      <w:r>
-        <w:rPr>
-          <w:rFonts w:ascii="CMR10" w:hAnsi="CMR10" w:cs="CMR10"/>
-          <w:sz w:val="20"/>
-          <w:szCs w:val="20"/>
-        </w:rPr>
-        <w:t xml:space="preserve"> : classification </w:t>
-      </w:r>
-      <w:proofErr w:type="spellStart"/>
-      <w:r>
-        <w:rPr>
-          <w:rFonts w:ascii="CMR10" w:hAnsi="CMR10" w:cs="CMR10"/>
-          <w:sz w:val="20"/>
-          <w:szCs w:val="20"/>
-        </w:rPr>
-        <w:t>error</w:t>
-      </w:r>
-      <w:proofErr w:type="spellEnd"/>
-      <w:r>
-        <w:rPr>
-          <w:rFonts w:ascii="CMR10" w:hAnsi="CMR10" w:cs="CMR10"/>
-          <w:sz w:val="20"/>
-          <w:szCs w:val="20"/>
-        </w:rPr>
-        <w:t xml:space="preserve"> or classification </w:t>
-      </w:r>
-      <w:proofErr w:type="spellStart"/>
-      <w:r>
-        <w:rPr>
-          <w:rFonts w:ascii="CMR10" w:hAnsi="CMR10" w:cs="CMR10"/>
-          <w:sz w:val="20"/>
-          <w:szCs w:val="20"/>
-        </w:rPr>
-        <w:t>accuracy</w:t>
-      </w:r>
-      <w:proofErr w:type="spellEnd"/>
-      <w:r>
-        <w:rPr>
-          <w:rFonts w:ascii="CMR10" w:hAnsi="CMR10" w:cs="CMR10"/>
-          <w:sz w:val="20"/>
-          <w:szCs w:val="20"/>
-        </w:rPr>
-        <w:t xml:space="preserve"> (discussion </w:t>
-      </w:r>
-      <w:proofErr w:type="spellStart"/>
-      <w:r>
-        <w:rPr>
-          <w:rFonts w:ascii="CMR10" w:hAnsi="CMR10" w:cs="CMR10"/>
-          <w:sz w:val="20"/>
-          <w:szCs w:val="20"/>
-        </w:rPr>
-        <w:t>etc</w:t>
-      </w:r>
-      <w:proofErr w:type="spellEnd"/>
-      <w:r>
-        <w:rPr>
-          <w:rFonts w:ascii="CMR10" w:hAnsi="CMR10" w:cs="CMR10"/>
-          <w:sz w:val="20"/>
-          <w:szCs w:val="20"/>
-        </w:rPr>
-        <w:t>)</w:t>
+    </w:p>
+    <w:p>
+      <w:pPr>
+        <w:autoSpaceDE w:val="0"/>
+        <w:autoSpaceDN w:val="0"/>
+        <w:adjustRightInd w:val="0"/>
+        <w:spacing w:after="0" w:line="240" w:lineRule="auto"/>
+        <w:rPr>
+          <w:rFonts w:ascii="CMR10" w:hAnsi="CMR10" w:cs="CMR10"/>
+          <w:sz w:val="20"/>
+          <w:szCs w:val="20"/>
+        </w:rPr>
+      </w:pPr>
+      <w:r>
+        <w:rPr>
+          <w:rFonts w:ascii="CMR10" w:hAnsi="CMR10" w:cs="CMR10"/>
+          <w:sz w:val="20"/>
+          <w:szCs w:val="20"/>
+        </w:rPr>
+        <w:t>CROSS VALIDATION FOR PERFORMANCE VALIDATION</w:t>
       </w:r>
     </w:p>
     <w:p>
@@ -1646,293 +2212,70 @@
           <w:szCs w:val="20"/>
         </w:rPr>
       </w:pPr>
-      <w:r>
-        <w:rPr>
-          <w:rFonts w:ascii="CMR10" w:hAnsi="CMR10" w:cs="CMR10"/>
-          <w:sz w:val="20"/>
-          <w:szCs w:val="20"/>
-        </w:rPr>
-        <w:t xml:space="preserve">FINAL GOAL : </w:t>
-      </w:r>
-      <w:proofErr w:type="spellStart"/>
-      <w:r>
-        <w:rPr>
-          <w:rFonts w:ascii="CMR10" w:hAnsi="CMR10" w:cs="CMR10"/>
-          <w:sz w:val="20"/>
-          <w:szCs w:val="20"/>
-        </w:rPr>
-        <w:t>choice</w:t>
-      </w:r>
-      <w:proofErr w:type="spellEnd"/>
-      <w:r>
-        <w:rPr>
-          <w:rFonts w:ascii="CMR10" w:hAnsi="CMR10" w:cs="CMR10"/>
-          <w:sz w:val="20"/>
-          <w:szCs w:val="20"/>
-        </w:rPr>
-        <w:t xml:space="preserve"> of the best score &amp; justification</w:t>
-      </w:r>
-    </w:p>
-    <w:p>
-      <w:pPr>
-        <w:pStyle w:val="Paragraphedeliste"/>
-        <w:autoSpaceDE w:val="0"/>
-        <w:autoSpaceDN w:val="0"/>
-        <w:adjustRightInd w:val="0"/>
-        <w:spacing w:after="0" w:line="240" w:lineRule="auto"/>
-        <w:ind w:left="1068"/>
-        <w:rPr>
-          <w:rFonts w:ascii="CMR10" w:hAnsi="CMR10" w:cs="CMR10"/>
-          <w:sz w:val="20"/>
-          <w:szCs w:val="20"/>
-        </w:rPr>
-      </w:pPr>
-    </w:p>
-    <w:p>
-      <w:pPr>
-        <w:rPr>
-          <w:rFonts w:ascii="CMR17" w:hAnsi="CMR17" w:cs="CMR17"/>
-          <w:sz w:val="34"/>
-          <w:szCs w:val="34"/>
-        </w:rPr>
-      </w:pPr>
-      <w:r>
-        <w:rPr>
-          <w:rFonts w:ascii="CMR17" w:hAnsi="CMR17" w:cs="CMR17"/>
-          <w:sz w:val="34"/>
-          <w:szCs w:val="34"/>
-        </w:rPr>
-        <w:t>GUIDESHEET 2</w:t>
-      </w:r>
-      <w:r>
-        <w:rPr>
-          <w:rFonts w:ascii="CMR17" w:hAnsi="CMR17" w:cs="CMR17"/>
-          <w:sz w:val="34"/>
-          <w:szCs w:val="34"/>
-        </w:rPr>
-        <w:t xml:space="preserve"> </w:t>
-      </w:r>
-    </w:p>
-    <w:p>
-      <w:pPr>
-        <w:autoSpaceDE w:val="0"/>
-        <w:autoSpaceDN w:val="0"/>
-        <w:adjustRightInd w:val="0"/>
-        <w:spacing w:after="0" w:line="240" w:lineRule="auto"/>
-        <w:rPr>
-          <w:rFonts w:ascii="CMR10" w:hAnsi="CMR10" w:cs="CMR10"/>
-          <w:sz w:val="20"/>
-          <w:szCs w:val="20"/>
-        </w:rPr>
-      </w:pPr>
-      <w:r>
-        <w:rPr>
-          <w:rFonts w:ascii="CMR10" w:hAnsi="CMR10" w:cs="CMR10"/>
-          <w:sz w:val="20"/>
-          <w:szCs w:val="20"/>
-        </w:rPr>
-        <w:t>(</w:t>
-      </w:r>
-      <w:proofErr w:type="spellStart"/>
-      <w:r>
-        <w:rPr>
-          <w:rFonts w:ascii="CMR10" w:hAnsi="CMR10" w:cs="CMR10"/>
-          <w:sz w:val="20"/>
-          <w:szCs w:val="20"/>
-        </w:rPr>
-        <w:t>Rmq</w:t>
-      </w:r>
-      <w:proofErr w:type="spellEnd"/>
-      <w:r>
-        <w:rPr>
-          <w:rFonts w:ascii="CMR10" w:hAnsi="CMR10" w:cs="CMR10"/>
-          <w:sz w:val="20"/>
-          <w:szCs w:val="20"/>
-        </w:rPr>
-        <w:t xml:space="preserve"> : demande de choisir un </w:t>
-      </w:r>
-      <w:proofErr w:type="spellStart"/>
-      <w:r>
-        <w:rPr>
-          <w:rFonts w:ascii="CMR10" w:hAnsi="CMR10" w:cs="CMR10"/>
-          <w:sz w:val="20"/>
-          <w:szCs w:val="20"/>
-        </w:rPr>
-        <w:t>subset</w:t>
-      </w:r>
-      <w:proofErr w:type="spellEnd"/>
-      <w:r>
-        <w:rPr>
-          <w:rFonts w:ascii="CMR10" w:hAnsi="CMR10" w:cs="CMR10"/>
-          <w:sz w:val="20"/>
-          <w:szCs w:val="20"/>
-        </w:rPr>
-        <w:t xml:space="preserve"> de </w:t>
-      </w:r>
-      <w:proofErr w:type="spellStart"/>
-      <w:r>
-        <w:rPr>
-          <w:rFonts w:ascii="CMR10" w:hAnsi="CMR10" w:cs="CMR10"/>
-          <w:sz w:val="20"/>
-          <w:szCs w:val="20"/>
-        </w:rPr>
-        <w:t>features</w:t>
-      </w:r>
-      <w:proofErr w:type="spellEnd"/>
-      <w:r>
-        <w:rPr>
-          <w:rFonts w:ascii="CMR10" w:hAnsi="CMR10" w:cs="CMR10"/>
-          <w:sz w:val="20"/>
-          <w:szCs w:val="20"/>
-        </w:rPr>
-        <w:t xml:space="preserve"> avant de commencer cette discussion sur les </w:t>
-      </w:r>
-      <w:proofErr w:type="spellStart"/>
-      <w:r>
-        <w:rPr>
-          <w:rFonts w:ascii="CMR10" w:hAnsi="CMR10" w:cs="CMR10"/>
-          <w:sz w:val="20"/>
-          <w:szCs w:val="20"/>
-        </w:rPr>
-        <w:t>classifiers</w:t>
-      </w:r>
-      <w:proofErr w:type="spellEnd"/>
-      <w:r>
-        <w:rPr>
-          <w:rFonts w:ascii="CMR10" w:hAnsi="CMR10" w:cs="CMR10"/>
-          <w:sz w:val="20"/>
-          <w:szCs w:val="20"/>
-        </w:rPr>
-        <w:t>)</w:t>
-      </w:r>
-    </w:p>
-    <w:p>
-      <w:pPr>
-        <w:autoSpaceDE w:val="0"/>
-        <w:autoSpaceDN w:val="0"/>
-        <w:adjustRightInd w:val="0"/>
-        <w:spacing w:after="0" w:line="240" w:lineRule="auto"/>
-        <w:rPr>
-          <w:rFonts w:ascii="CMR10" w:hAnsi="CMR10" w:cs="CMR10"/>
-          <w:sz w:val="20"/>
-          <w:szCs w:val="20"/>
-        </w:rPr>
-      </w:pPr>
-    </w:p>
-    <w:p>
-      <w:pPr>
-        <w:autoSpaceDE w:val="0"/>
-        <w:autoSpaceDN w:val="0"/>
-        <w:adjustRightInd w:val="0"/>
-        <w:spacing w:after="0" w:line="240" w:lineRule="auto"/>
-        <w:rPr>
-          <w:rFonts w:ascii="CMR10" w:hAnsi="CMR10" w:cs="CMR10"/>
-          <w:sz w:val="20"/>
-          <w:szCs w:val="20"/>
-        </w:rPr>
-      </w:pPr>
-      <w:r>
-        <w:rPr>
-          <w:rFonts w:ascii="CMR10" w:hAnsi="CMR10" w:cs="CMR10"/>
-          <w:sz w:val="20"/>
-          <w:szCs w:val="20"/>
-        </w:rPr>
-        <w:t>LDA/QDA CLASSIFIERS</w:t>
-      </w:r>
-      <w:r>
-        <w:rPr>
-          <w:rFonts w:ascii="CMR10" w:hAnsi="CMR10" w:cs="CMR10"/>
-          <w:sz w:val="20"/>
-          <w:szCs w:val="20"/>
-        </w:rPr>
-        <w:t> </w:t>
-      </w:r>
-      <w:r>
-        <w:rPr>
-          <w:rFonts w:ascii="CMR10" w:hAnsi="CMR10" w:cs="CMR10"/>
-          <w:sz w:val="20"/>
-          <w:szCs w:val="20"/>
-        </w:rPr>
-        <w:t>(</w:t>
-      </w:r>
-      <w:proofErr w:type="spellStart"/>
-      <w:r>
-        <w:rPr>
-          <w:rFonts w:ascii="CMR10" w:hAnsi="CMR10" w:cs="CMR10"/>
-          <w:sz w:val="20"/>
-          <w:szCs w:val="20"/>
-        </w:rPr>
-        <w:t>linear</w:t>
-      </w:r>
-      <w:proofErr w:type="spellEnd"/>
-      <w:r>
-        <w:rPr>
-          <w:rFonts w:ascii="CMR10" w:hAnsi="CMR10" w:cs="CMR10"/>
-          <w:sz w:val="20"/>
-          <w:szCs w:val="20"/>
-        </w:rPr>
-        <w:t>/</w:t>
-      </w:r>
-      <w:proofErr w:type="spellStart"/>
-      <w:r>
-        <w:rPr>
-          <w:rFonts w:ascii="CMR10" w:hAnsi="CMR10" w:cs="CMR10"/>
-          <w:sz w:val="20"/>
-          <w:szCs w:val="20"/>
-        </w:rPr>
-        <w:t>quadratic</w:t>
-      </w:r>
-      <w:proofErr w:type="spellEnd"/>
-      <w:r>
-        <w:rPr>
-          <w:rFonts w:ascii="CMR10" w:hAnsi="CMR10" w:cs="CMR10"/>
-          <w:sz w:val="20"/>
-          <w:szCs w:val="20"/>
-        </w:rPr>
-        <w:t xml:space="preserve"> discriminant</w:t>
-      </w:r>
-      <w:r>
-        <w:rPr>
-          <w:rFonts w:ascii="CMR10" w:hAnsi="CMR10" w:cs="CMR10"/>
-          <w:sz w:val="20"/>
-          <w:szCs w:val="20"/>
-        </w:rPr>
-        <w:t xml:space="preserve"> </w:t>
-      </w:r>
-      <w:proofErr w:type="spellStart"/>
-      <w:r>
-        <w:rPr>
-          <w:rFonts w:ascii="CMR10" w:hAnsi="CMR10" w:cs="CMR10"/>
-          <w:sz w:val="20"/>
-          <w:szCs w:val="20"/>
-        </w:rPr>
-        <w:t>classifiers</w:t>
-      </w:r>
-      <w:proofErr w:type="spellEnd"/>
-      <w:r>
-        <w:rPr>
-          <w:rFonts w:ascii="CMR10" w:hAnsi="CMR10" w:cs="CMR10"/>
-          <w:sz w:val="20"/>
-          <w:szCs w:val="20"/>
-        </w:rPr>
-        <w:t>)</w:t>
-      </w:r>
-      <w:r>
-        <w:rPr>
-          <w:rFonts w:ascii="CMR10" w:hAnsi="CMR10" w:cs="CMR10"/>
-          <w:sz w:val="20"/>
-          <w:szCs w:val="20"/>
-        </w:rPr>
-        <w:t xml:space="preserve"> &amp; </w:t>
-      </w:r>
-      <w:r>
-        <w:rPr>
-          <w:rFonts w:ascii="CMR10" w:hAnsi="CMR10" w:cs="CMR10"/>
-          <w:sz w:val="20"/>
-          <w:szCs w:val="20"/>
-        </w:rPr>
-        <w:t>TRAINING AND TESTING ERROR</w:t>
-      </w:r>
+      <w:proofErr w:type="spellStart"/>
+      <w:r>
+        <w:rPr>
+          <w:rFonts w:ascii="CMR10" w:hAnsi="CMR10" w:cs="CMR10"/>
+          <w:sz w:val="20"/>
+          <w:szCs w:val="20"/>
+        </w:rPr>
+        <w:t>Choose</w:t>
+      </w:r>
+      <w:proofErr w:type="spellEnd"/>
+      <w:r>
+        <w:rPr>
+          <w:rFonts w:ascii="CMR10" w:hAnsi="CMR10" w:cs="CMR10"/>
+          <w:sz w:val="20"/>
+          <w:szCs w:val="20"/>
+        </w:rPr>
+        <w:t xml:space="preserve"> the </w:t>
+      </w:r>
+      <w:proofErr w:type="spellStart"/>
+      <w:r>
+        <w:rPr>
+          <w:rFonts w:ascii="CMR10" w:hAnsi="CMR10" w:cs="CMR10"/>
+          <w:sz w:val="20"/>
+          <w:szCs w:val="20"/>
+        </w:rPr>
+        <w:t>number</w:t>
+      </w:r>
+      <w:proofErr w:type="spellEnd"/>
+      <w:r>
+        <w:rPr>
+          <w:rFonts w:ascii="CMR10" w:hAnsi="CMR10" w:cs="CMR10"/>
+          <w:sz w:val="20"/>
+          <w:szCs w:val="20"/>
+        </w:rPr>
+        <w:t xml:space="preserve"> of </w:t>
+      </w:r>
+      <w:proofErr w:type="spellStart"/>
+      <w:r>
+        <w:rPr>
+          <w:rFonts w:ascii="CMR10" w:hAnsi="CMR10" w:cs="CMR10"/>
+          <w:sz w:val="20"/>
+          <w:szCs w:val="20"/>
+        </w:rPr>
+        <w:t>samples</w:t>
+      </w:r>
+      <w:proofErr w:type="spellEnd"/>
+      <w:r>
+        <w:rPr>
+          <w:rFonts w:ascii="CMR10" w:hAnsi="CMR10" w:cs="CMR10"/>
+          <w:sz w:val="20"/>
+          <w:szCs w:val="20"/>
+        </w:rPr>
+        <w:t>/class/</w:t>
+      </w:r>
+      <w:proofErr w:type="spellStart"/>
+      <w:r>
+        <w:rPr>
+          <w:rFonts w:ascii="CMR10" w:hAnsi="CMR10" w:cs="CMR10"/>
+          <w:sz w:val="20"/>
+          <w:szCs w:val="20"/>
+        </w:rPr>
+        <w:t>fold</w:t>
+      </w:r>
+      <w:proofErr w:type="spellEnd"/>
     </w:p>
     <w:p>
       <w:pPr>
@@ -1957,25 +2300,7 @@
           <w:sz w:val="20"/>
           <w:szCs w:val="20"/>
         </w:rPr>
-        <w:t>Training/</w:t>
-      </w:r>
-      <w:proofErr w:type="spellStart"/>
-      <w:r>
-        <w:rPr>
-          <w:rFonts w:ascii="CMR10" w:hAnsi="CMR10" w:cs="CMR10"/>
-          <w:sz w:val="20"/>
-          <w:szCs w:val="20"/>
-        </w:rPr>
-        <w:t>testing</w:t>
-      </w:r>
-      <w:proofErr w:type="spellEnd"/>
-      <w:r>
-        <w:rPr>
-          <w:rFonts w:ascii="CMR10" w:hAnsi="CMR10" w:cs="CMR10"/>
-          <w:sz w:val="20"/>
-          <w:szCs w:val="20"/>
-        </w:rPr>
-        <w:t xml:space="preserve"> </w:t>
+        <w:t xml:space="preserve">Cross validation </w:t>
       </w:r>
       <w:proofErr w:type="spellStart"/>
       <w:r>
@@ -1993,18 +2318,8 @@
           <w:sz w:val="20"/>
           <w:szCs w:val="20"/>
         </w:rPr>
-        <w:t xml:space="preserve"> </w:t>
-      </w:r>
-      <w:proofErr w:type="spellStart"/>
-      <w:r>
-        <w:rPr>
-          <w:rFonts w:ascii="CMR10" w:hAnsi="CMR10" w:cs="CMR10"/>
-          <w:sz w:val="20"/>
-          <w:szCs w:val="20"/>
-        </w:rPr>
-        <w:t>comparison</w:t>
-      </w:r>
-      <w:proofErr w:type="spellEnd"/>
+        <w:t xml:space="preserve"> &amp; std</w:t>
+      </w:r>
     </w:p>
     <w:p>
       <w:pPr>
@@ -2023,32 +2338,24 @@
           <w:szCs w:val="20"/>
         </w:rPr>
       </w:pPr>
-      <w:proofErr w:type="spellStart"/>
-      <w:r>
-        <w:rPr>
-          <w:rFonts w:ascii="CMR10" w:hAnsi="CMR10" w:cs="CMR10"/>
-          <w:sz w:val="20"/>
-          <w:szCs w:val="20"/>
-        </w:rPr>
-        <w:t>Robustness</w:t>
-      </w:r>
-      <w:proofErr w:type="spellEnd"/>
-      <w:r>
-        <w:rPr>
-          <w:rFonts w:ascii="CMR10" w:hAnsi="CMR10" w:cs="CMR10"/>
-          <w:sz w:val="20"/>
-          <w:szCs w:val="20"/>
-        </w:rPr>
-        <w:t xml:space="preserve"> </w:t>
-      </w:r>
-      <w:r>
-        <w:rPr>
-          <w:rFonts w:ascii="CMR10" w:hAnsi="CMR10" w:cs="CMR10"/>
-          <w:sz w:val="20"/>
-          <w:szCs w:val="20"/>
-        </w:rPr>
-        <w:t>of the classifier</w:t>
-      </w:r>
+      <w:r>
+        <w:rPr>
+          <w:rFonts w:ascii="CMR10" w:hAnsi="CMR10" w:cs="CMR10"/>
+          <w:sz w:val="20"/>
+          <w:szCs w:val="20"/>
+        </w:rPr>
+        <w:t xml:space="preserve">Stable estimation of </w:t>
+      </w:r>
+      <w:proofErr w:type="spellStart"/>
+      <w:r>
+        <w:rPr>
+          <w:rFonts w:ascii="CMR10" w:hAnsi="CMR10" w:cs="CMR10"/>
+          <w:sz w:val="20"/>
+          <w:szCs w:val="20"/>
+        </w:rPr>
+        <w:t>accuracy</w:t>
+      </w:r>
+      <w:proofErr w:type="spellEnd"/>
     </w:p>
     <w:p>
       <w:pPr>
@@ -2067,23 +2374,444 @@
           <w:szCs w:val="20"/>
         </w:rPr>
       </w:pPr>
-      <w:proofErr w:type="spellStart"/>
-      <w:r>
-        <w:rPr>
-          <w:rFonts w:ascii="CMR10" w:hAnsi="CMR10" w:cs="CMR10"/>
-          <w:sz w:val="20"/>
-          <w:szCs w:val="20"/>
-        </w:rPr>
-        <w:t>Complexity</w:t>
-      </w:r>
-      <w:proofErr w:type="spellEnd"/>
-      <w:r>
-        <w:rPr>
-          <w:rFonts w:ascii="CMR10" w:hAnsi="CMR10" w:cs="CMR10"/>
-          <w:sz w:val="20"/>
-          <w:szCs w:val="20"/>
-        </w:rPr>
-        <w:t xml:space="preserve"> of the classifier</w:t>
+      <w:r>
+        <w:rPr>
+          <w:rFonts w:ascii="CMR10" w:hAnsi="CMR10" w:cs="CMR10"/>
+          <w:sz w:val="20"/>
+          <w:szCs w:val="20"/>
+        </w:rPr>
+        <w:t xml:space="preserve">FINAL GOAL : </w:t>
+      </w:r>
+      <w:proofErr w:type="spellStart"/>
+      <w:r>
+        <w:rPr>
+          <w:rFonts w:ascii="CMR10" w:hAnsi="CMR10" w:cs="CMR10"/>
+          <w:sz w:val="20"/>
+          <w:szCs w:val="20"/>
+        </w:rPr>
+        <w:t>Choose</w:t>
+      </w:r>
+      <w:proofErr w:type="spellEnd"/>
+      <w:r>
+        <w:rPr>
+          <w:rFonts w:ascii="CMR10" w:hAnsi="CMR10" w:cs="CMR10"/>
+          <w:sz w:val="20"/>
+          <w:szCs w:val="20"/>
+        </w:rPr>
+        <w:t xml:space="preserve"> best model/classifier</w:t>
+      </w:r>
+    </w:p>
+    <w:p>
+      <w:pPr>
+        <w:autoSpaceDE w:val="0"/>
+        <w:autoSpaceDN w:val="0"/>
+        <w:adjustRightInd w:val="0"/>
+        <w:spacing w:after="0" w:line="240" w:lineRule="auto"/>
+        <w:rPr>
+          <w:rFonts w:ascii="CMR10" w:hAnsi="CMR10" w:cs="CMR10"/>
+          <w:sz w:val="20"/>
+          <w:szCs w:val="20"/>
+        </w:rPr>
+      </w:pPr>
+    </w:p>
+    <w:p>
+      <w:pPr>
+        <w:autoSpaceDE w:val="0"/>
+        <w:autoSpaceDN w:val="0"/>
+        <w:adjustRightInd w:val="0"/>
+        <w:spacing w:after="0" w:line="240" w:lineRule="auto"/>
+        <w:rPr>
+          <w:rFonts w:ascii="CMR10" w:hAnsi="CMR10" w:cs="CMR10"/>
+          <w:sz w:val="20"/>
+          <w:szCs w:val="20"/>
+        </w:rPr>
+      </w:pPr>
+    </w:p>
+    <w:p>
+      <w:pPr>
+        <w:rPr>
+          <w:rFonts w:ascii="CMR17" w:hAnsi="CMR17" w:cs="CMR17"/>
+          <w:sz w:val="34"/>
+          <w:szCs w:val="34"/>
+        </w:rPr>
+      </w:pPr>
+      <w:r>
+        <w:rPr>
+          <w:rFonts w:ascii="CMR17" w:hAnsi="CMR17" w:cs="CMR17"/>
+          <w:sz w:val="34"/>
+          <w:szCs w:val="34"/>
+        </w:rPr>
+        <w:t>GUIDESHEET 3</w:t>
+      </w:r>
+      <w:r>
+        <w:rPr>
+          <w:rFonts w:ascii="CMR17" w:hAnsi="CMR17" w:cs="CMR17"/>
+          <w:sz w:val="34"/>
+          <w:szCs w:val="34"/>
+        </w:rPr>
+        <w:t xml:space="preserve"> </w:t>
+      </w:r>
+    </w:p>
+    <w:p>
+      <w:pPr>
+        <w:autoSpaceDE w:val="0"/>
+        <w:autoSpaceDN w:val="0"/>
+        <w:adjustRightInd w:val="0"/>
+        <w:spacing w:after="0" w:line="240" w:lineRule="auto"/>
+        <w:rPr>
+          <w:rFonts w:ascii="CMR10" w:hAnsi="CMR10" w:cs="CMR10"/>
+          <w:i/>
+          <w:sz w:val="18"/>
+          <w:szCs w:val="20"/>
+        </w:rPr>
+      </w:pPr>
+      <w:r>
+        <w:rPr>
+          <w:rFonts w:ascii="CMR10" w:hAnsi="CMR10" w:cs="CMR10"/>
+          <w:i/>
+          <w:sz w:val="18"/>
+          <w:szCs w:val="20"/>
+        </w:rPr>
+        <w:t xml:space="preserve">This </w:t>
+      </w:r>
+      <w:proofErr w:type="spellStart"/>
+      <w:r>
+        <w:rPr>
+          <w:rFonts w:ascii="CMR10" w:hAnsi="CMR10" w:cs="CMR10"/>
+          <w:i/>
+          <w:sz w:val="18"/>
+          <w:szCs w:val="20"/>
+        </w:rPr>
+        <w:t>guidesheet</w:t>
+      </w:r>
+      <w:proofErr w:type="spellEnd"/>
+      <w:r>
+        <w:rPr>
+          <w:rFonts w:ascii="CMR10" w:hAnsi="CMR10" w:cs="CMR10"/>
+          <w:i/>
+          <w:sz w:val="18"/>
+          <w:szCs w:val="20"/>
+        </w:rPr>
+        <w:t xml:space="preserve"> </w:t>
+      </w:r>
+      <w:proofErr w:type="spellStart"/>
+      <w:r>
+        <w:rPr>
+          <w:rFonts w:ascii="CMR10" w:hAnsi="CMR10" w:cs="CMR10"/>
+          <w:i/>
+          <w:sz w:val="18"/>
+          <w:szCs w:val="20"/>
+        </w:rPr>
+        <w:t>should</w:t>
+      </w:r>
+      <w:proofErr w:type="spellEnd"/>
+      <w:r>
+        <w:rPr>
+          <w:rFonts w:ascii="CMR10" w:hAnsi="CMR10" w:cs="CMR10"/>
+          <w:i/>
+          <w:sz w:val="18"/>
+          <w:szCs w:val="20"/>
+        </w:rPr>
+        <w:t xml:space="preserve"> help </w:t>
+      </w:r>
+      <w:proofErr w:type="spellStart"/>
+      <w:r>
+        <w:rPr>
+          <w:rFonts w:ascii="CMR10" w:hAnsi="CMR10" w:cs="CMR10"/>
+          <w:i/>
+          <w:sz w:val="18"/>
+          <w:szCs w:val="20"/>
+        </w:rPr>
+        <w:t>you</w:t>
+      </w:r>
+      <w:proofErr w:type="spellEnd"/>
+      <w:r>
+        <w:rPr>
+          <w:rFonts w:ascii="CMR10" w:hAnsi="CMR10" w:cs="CMR10"/>
+          <w:i/>
+          <w:sz w:val="18"/>
+          <w:szCs w:val="20"/>
+        </w:rPr>
+        <w:t xml:space="preserve"> </w:t>
+      </w:r>
+      <w:proofErr w:type="spellStart"/>
+      <w:r>
+        <w:rPr>
+          <w:rFonts w:ascii="CMR10" w:hAnsi="CMR10" w:cs="CMR10"/>
+          <w:i/>
+          <w:sz w:val="18"/>
+          <w:szCs w:val="20"/>
+        </w:rPr>
+        <w:t>understand</w:t>
+      </w:r>
+      <w:proofErr w:type="spellEnd"/>
+      <w:r>
+        <w:rPr>
+          <w:rFonts w:ascii="CMR10" w:hAnsi="CMR10" w:cs="CMR10"/>
+          <w:i/>
+          <w:sz w:val="18"/>
+          <w:szCs w:val="20"/>
+        </w:rPr>
+        <w:t xml:space="preserve"> </w:t>
+      </w:r>
+      <w:proofErr w:type="spellStart"/>
+      <w:r>
+        <w:rPr>
+          <w:rFonts w:ascii="CMR10" w:hAnsi="CMR10" w:cs="CMR10"/>
+          <w:i/>
+          <w:sz w:val="18"/>
+          <w:szCs w:val="20"/>
+        </w:rPr>
+        <w:t>better</w:t>
+      </w:r>
+      <w:proofErr w:type="spellEnd"/>
+      <w:r>
+        <w:rPr>
+          <w:rFonts w:ascii="CMR10" w:hAnsi="CMR10" w:cs="CMR10"/>
+          <w:i/>
+          <w:sz w:val="18"/>
+          <w:szCs w:val="20"/>
+        </w:rPr>
+        <w:t xml:space="preserve"> how to select the</w:t>
+      </w:r>
+      <w:r>
+        <w:rPr>
+          <w:rFonts w:ascii="CMR10" w:hAnsi="CMR10" w:cs="CMR10"/>
+          <w:i/>
+          <w:sz w:val="18"/>
+          <w:szCs w:val="20"/>
+        </w:rPr>
+        <w:t xml:space="preserve"> best </w:t>
+      </w:r>
+      <w:proofErr w:type="spellStart"/>
+      <w:r>
+        <w:rPr>
+          <w:rFonts w:ascii="CMR10" w:hAnsi="CMR10" w:cs="CMR10"/>
+          <w:i/>
+          <w:sz w:val="18"/>
+          <w:szCs w:val="20"/>
+        </w:rPr>
+        <w:t>features</w:t>
+      </w:r>
+      <w:proofErr w:type="spellEnd"/>
+      <w:r>
+        <w:rPr>
+          <w:rFonts w:ascii="CMR10" w:hAnsi="CMR10" w:cs="CMR10"/>
+          <w:i/>
+          <w:sz w:val="18"/>
+          <w:szCs w:val="20"/>
+        </w:rPr>
+        <w:t xml:space="preserve"> for </w:t>
+      </w:r>
+      <w:proofErr w:type="spellStart"/>
+      <w:r>
+        <w:rPr>
+          <w:rFonts w:ascii="CMR10" w:hAnsi="CMR10" w:cs="CMR10"/>
+          <w:i/>
+          <w:sz w:val="18"/>
+          <w:szCs w:val="20"/>
+        </w:rPr>
+        <w:t>your</w:t>
+      </w:r>
+      <w:proofErr w:type="spellEnd"/>
+      <w:r>
+        <w:rPr>
+          <w:rFonts w:ascii="CMR10" w:hAnsi="CMR10" w:cs="CMR10"/>
+          <w:i/>
+          <w:sz w:val="18"/>
+          <w:szCs w:val="20"/>
+        </w:rPr>
+        <w:t xml:space="preserve"> classifi</w:t>
+      </w:r>
+      <w:r>
+        <w:rPr>
+          <w:rFonts w:ascii="CMR10" w:hAnsi="CMR10" w:cs="CMR10"/>
+          <w:i/>
+          <w:sz w:val="18"/>
+          <w:szCs w:val="20"/>
+        </w:rPr>
+        <w:t xml:space="preserve">er and </w:t>
+      </w:r>
+      <w:proofErr w:type="spellStart"/>
+      <w:r>
+        <w:rPr>
+          <w:rFonts w:ascii="CMR10" w:hAnsi="CMR10" w:cs="CMR10"/>
+          <w:i/>
+          <w:sz w:val="18"/>
+          <w:szCs w:val="20"/>
+        </w:rPr>
+        <w:t>crucially</w:t>
+      </w:r>
+      <w:proofErr w:type="spellEnd"/>
+      <w:r>
+        <w:rPr>
+          <w:rFonts w:ascii="CMR10" w:hAnsi="CMR10" w:cs="CMR10"/>
+          <w:i/>
+          <w:sz w:val="18"/>
+          <w:szCs w:val="20"/>
+        </w:rPr>
+        <w:t xml:space="preserve">, how to </w:t>
+      </w:r>
+      <w:proofErr w:type="spellStart"/>
+      <w:r>
+        <w:rPr>
+          <w:rFonts w:ascii="CMR10" w:hAnsi="CMR10" w:cs="CMR10"/>
+          <w:i/>
+          <w:sz w:val="18"/>
+          <w:szCs w:val="20"/>
+        </w:rPr>
+        <w:t>correctly</w:t>
+      </w:r>
+      <w:proofErr w:type="spellEnd"/>
+      <w:r>
+        <w:rPr>
+          <w:rFonts w:ascii="CMR10" w:hAnsi="CMR10" w:cs="CMR10"/>
+          <w:i/>
+          <w:sz w:val="18"/>
+          <w:szCs w:val="20"/>
+        </w:rPr>
+        <w:t xml:space="preserve"> </w:t>
+      </w:r>
+      <w:proofErr w:type="spellStart"/>
+      <w:r>
+        <w:rPr>
+          <w:rFonts w:ascii="CMR10" w:hAnsi="CMR10" w:cs="CMR10"/>
+          <w:i/>
+          <w:sz w:val="18"/>
+          <w:szCs w:val="20"/>
+        </w:rPr>
+        <w:t>estimate</w:t>
+      </w:r>
+      <w:proofErr w:type="spellEnd"/>
+      <w:r>
+        <w:rPr>
+          <w:rFonts w:ascii="CMR10" w:hAnsi="CMR10" w:cs="CMR10"/>
+          <w:i/>
+          <w:sz w:val="18"/>
+          <w:szCs w:val="20"/>
+        </w:rPr>
+        <w:t xml:space="preserve"> the</w:t>
+      </w:r>
+      <w:r>
+        <w:rPr>
+          <w:rFonts w:ascii="CMR10" w:hAnsi="CMR10" w:cs="CMR10"/>
+          <w:i/>
+          <w:sz w:val="18"/>
+          <w:szCs w:val="20"/>
+        </w:rPr>
+        <w:t xml:space="preserve"> performance of a model (classifi</w:t>
+      </w:r>
+      <w:r>
+        <w:rPr>
+          <w:rFonts w:ascii="CMR10" w:hAnsi="CMR10" w:cs="CMR10"/>
+          <w:i/>
+          <w:sz w:val="18"/>
+          <w:szCs w:val="20"/>
+        </w:rPr>
+        <w:t xml:space="preserve">er) on an </w:t>
+      </w:r>
+      <w:proofErr w:type="spellStart"/>
+      <w:r>
+        <w:rPr>
+          <w:rFonts w:ascii="CMR10" w:hAnsi="CMR10" w:cs="CMR10"/>
+          <w:i/>
+          <w:sz w:val="18"/>
+          <w:szCs w:val="20"/>
+        </w:rPr>
+        <w:t>unseen</w:t>
+      </w:r>
+      <w:proofErr w:type="spellEnd"/>
+      <w:r>
+        <w:rPr>
+          <w:rFonts w:ascii="CMR10" w:hAnsi="CMR10" w:cs="CMR10"/>
+          <w:i/>
+          <w:sz w:val="18"/>
+          <w:szCs w:val="20"/>
+        </w:rPr>
+        <w:t xml:space="preserve"> and</w:t>
+      </w:r>
+      <w:r>
+        <w:rPr>
+          <w:rFonts w:ascii="CMR10" w:hAnsi="CMR10" w:cs="CMR10"/>
+          <w:i/>
+          <w:sz w:val="18"/>
+          <w:szCs w:val="20"/>
+        </w:rPr>
+        <w:t xml:space="preserve"> </w:t>
+      </w:r>
+      <w:proofErr w:type="spellStart"/>
+      <w:r>
+        <w:rPr>
+          <w:rFonts w:ascii="CMR10" w:hAnsi="CMR10" w:cs="CMR10"/>
+          <w:i/>
+          <w:sz w:val="18"/>
+          <w:szCs w:val="20"/>
+        </w:rPr>
+        <w:t>independent</w:t>
+      </w:r>
+      <w:proofErr w:type="spellEnd"/>
+      <w:r>
+        <w:rPr>
+          <w:rFonts w:ascii="CMR10" w:hAnsi="CMR10" w:cs="CMR10"/>
+          <w:i/>
+          <w:sz w:val="18"/>
+          <w:szCs w:val="20"/>
+        </w:rPr>
+        <w:t xml:space="preserve"> </w:t>
+      </w:r>
+      <w:proofErr w:type="spellStart"/>
+      <w:r>
+        <w:rPr>
+          <w:rFonts w:ascii="CMR10" w:hAnsi="CMR10" w:cs="CMR10"/>
+          <w:i/>
+          <w:sz w:val="18"/>
+          <w:szCs w:val="20"/>
+        </w:rPr>
+        <w:t>dataset</w:t>
+      </w:r>
+      <w:proofErr w:type="spellEnd"/>
+    </w:p>
+    <w:p>
+      <w:pPr>
+        <w:autoSpaceDE w:val="0"/>
+        <w:autoSpaceDN w:val="0"/>
+        <w:adjustRightInd w:val="0"/>
+        <w:spacing w:after="0" w:line="240" w:lineRule="auto"/>
+        <w:rPr>
+          <w:rFonts w:ascii="CMR10" w:hAnsi="CMR10" w:cs="CMR10"/>
+          <w:i/>
+          <w:sz w:val="18"/>
+          <w:szCs w:val="20"/>
+        </w:rPr>
+      </w:pPr>
+    </w:p>
+    <w:p>
+      <w:pPr>
+        <w:autoSpaceDE w:val="0"/>
+        <w:autoSpaceDN w:val="0"/>
+        <w:adjustRightInd w:val="0"/>
+        <w:spacing w:after="0" w:line="240" w:lineRule="auto"/>
+        <w:rPr>
+          <w:rFonts w:ascii="CMR10" w:hAnsi="CMR10" w:cs="CMR10"/>
+          <w:sz w:val="20"/>
+          <w:szCs w:val="20"/>
+        </w:rPr>
+      </w:pPr>
+      <w:r>
+        <w:rPr>
+          <w:rFonts w:ascii="CMR10" w:hAnsi="CMR10" w:cs="CMR10"/>
+          <w:sz w:val="20"/>
+          <w:szCs w:val="20"/>
+        </w:rPr>
+        <w:t xml:space="preserve">MODEL SELECTION AND NESTED </w:t>
+      </w:r>
+      <w:r>
+        <w:rPr>
+          <w:rFonts w:ascii="CMR10" w:hAnsi="CMR10" w:cs="CMR10"/>
+          <w:sz w:val="20"/>
+          <w:szCs w:val="20"/>
+        </w:rPr>
+        <w:t>CROSS VALIDATION</w:t>
       </w:r>
     </w:p>
     <w:p>
@@ -2103,50 +2831,6 @@
           <w:szCs w:val="20"/>
         </w:rPr>
       </w:pPr>
-      <w:proofErr w:type="spellStart"/>
-      <w:r>
-        <w:rPr>
-          <w:rFonts w:ascii="CMR10" w:hAnsi="CMR10" w:cs="CMR10"/>
-          <w:sz w:val="20"/>
-          <w:szCs w:val="20"/>
-        </w:rPr>
-        <w:t>Variability</w:t>
-      </w:r>
-      <w:proofErr w:type="spellEnd"/>
-      <w:r>
-        <w:rPr>
-          <w:rFonts w:ascii="CMR10" w:hAnsi="CMR10" w:cs="CMR10"/>
-          <w:sz w:val="20"/>
-          <w:szCs w:val="20"/>
-        </w:rPr>
-        <w:t xml:space="preserve"> of the performance</w:t>
-      </w:r>
-      <w:r>
-        <w:rPr>
-          <w:rFonts w:ascii="CMR10" w:hAnsi="CMR10" w:cs="CMR10"/>
-          <w:sz w:val="20"/>
-          <w:szCs w:val="20"/>
-        </w:rPr>
-        <w:t xml:space="preserve"> </w:t>
-      </w:r>
-    </w:p>
-    <w:p>
-      <w:pPr>
-        <w:pStyle w:val="Paragraphedeliste"/>
-        <w:numPr>
-          <w:ilvl w:val="0"/>
-          <w:numId w:val="2"/>
-        </w:numPr>
-        <w:autoSpaceDE w:val="0"/>
-        <w:autoSpaceDN w:val="0"/>
-        <w:adjustRightInd w:val="0"/>
-        <w:spacing w:after="0" w:line="240" w:lineRule="auto"/>
-        <w:rPr>
-          <w:rFonts w:ascii="CMR10" w:hAnsi="CMR10" w:cs="CMR10"/>
-          <w:sz w:val="20"/>
-          <w:szCs w:val="20"/>
-        </w:rPr>
-      </w:pPr>
       <w:r>
         <w:rPr>
           <w:rFonts w:ascii="CMR10" w:hAnsi="CMR10" w:cs="CMR10"/>
@@ -2155,111 +2839,13 @@
         </w:rPr>
         <w:t xml:space="preserve">FINAL GOAL : </w:t>
       </w:r>
-      <w:proofErr w:type="spellStart"/>
-      <w:r>
-        <w:rPr>
-          <w:rFonts w:ascii="CMR10" w:hAnsi="CMR10" w:cs="CMR10"/>
-          <w:sz w:val="20"/>
-          <w:szCs w:val="20"/>
-        </w:rPr>
-        <w:t>choice</w:t>
-      </w:r>
-      <w:proofErr w:type="spellEnd"/>
-      <w:r>
-        <w:rPr>
-          <w:rFonts w:ascii="CMR10" w:hAnsi="CMR10" w:cs="CMR10"/>
-          <w:sz w:val="20"/>
-          <w:szCs w:val="20"/>
-        </w:rPr>
-        <w:t xml:space="preserve"> of the best </w:t>
-      </w:r>
-      <w:r>
-        <w:rPr>
-          <w:rFonts w:ascii="CMR10" w:hAnsi="CMR10" w:cs="CMR10"/>
-          <w:sz w:val="20"/>
-          <w:szCs w:val="20"/>
-        </w:rPr>
-        <w:t>classifier</w:t>
-      </w:r>
-      <w:r>
-        <w:rPr>
-          <w:rFonts w:ascii="CMR10" w:hAnsi="CMR10" w:cs="CMR10"/>
-          <w:sz w:val="20"/>
-          <w:szCs w:val="20"/>
-        </w:rPr>
-        <w:t xml:space="preserve"> &amp; justification</w:t>
-      </w:r>
-    </w:p>
-    <w:p>
-      <w:pPr>
-        <w:pStyle w:val="Paragraphedeliste"/>
-        <w:autoSpaceDE w:val="0"/>
-        <w:autoSpaceDN w:val="0"/>
-        <w:adjustRightInd w:val="0"/>
-        <w:spacing w:after="0" w:line="240" w:lineRule="auto"/>
-        <w:ind w:left="1068"/>
-        <w:rPr>
-          <w:rFonts w:ascii="CMR10" w:hAnsi="CMR10" w:cs="CMR10"/>
-          <w:sz w:val="20"/>
-          <w:szCs w:val="20"/>
-        </w:rPr>
-      </w:pPr>
-    </w:p>
-    <w:p>
-      <w:pPr>
-        <w:autoSpaceDE w:val="0"/>
-        <w:autoSpaceDN w:val="0"/>
-        <w:adjustRightInd w:val="0"/>
-        <w:spacing w:after="0" w:line="240" w:lineRule="auto"/>
-        <w:rPr>
-          <w:rFonts w:ascii="CMR10" w:hAnsi="CMR10" w:cs="CMR10"/>
-          <w:sz w:val="20"/>
-          <w:szCs w:val="20"/>
-        </w:rPr>
-      </w:pPr>
-      <w:r>
-        <w:rPr>
-          <w:rFonts w:ascii="CMR10" w:hAnsi="CMR10" w:cs="CMR10"/>
-          <w:sz w:val="20"/>
-          <w:szCs w:val="20"/>
-        </w:rPr>
-        <w:t>CROSS VALIDATION FOR PERFORMANCE VALIDATION</w:t>
-      </w:r>
-    </w:p>
-    <w:p>
-      <w:pPr>
-        <w:pStyle w:val="Paragraphedeliste"/>
-        <w:numPr>
-          <w:ilvl w:val="0"/>
-          <w:numId w:val="2"/>
-        </w:numPr>
-        <w:autoSpaceDE w:val="0"/>
-        <w:autoSpaceDN w:val="0"/>
-        <w:adjustRightInd w:val="0"/>
-        <w:spacing w:after="0" w:line="240" w:lineRule="auto"/>
-        <w:rPr>
-          <w:rFonts w:ascii="CMR10" w:hAnsi="CMR10" w:cs="CMR10"/>
-          <w:sz w:val="20"/>
-          <w:szCs w:val="20"/>
-        </w:rPr>
-      </w:pPr>
-      <w:proofErr w:type="spellStart"/>
-      <w:r>
-        <w:rPr>
-          <w:rFonts w:ascii="CMR10" w:hAnsi="CMR10" w:cs="CMR10"/>
-          <w:sz w:val="20"/>
-          <w:szCs w:val="20"/>
-        </w:rPr>
-        <w:t>Choose</w:t>
-      </w:r>
-      <w:proofErr w:type="spellEnd"/>
-      <w:r>
-        <w:rPr>
-          <w:rFonts w:ascii="CMR10" w:hAnsi="CMR10" w:cs="CMR10"/>
-          <w:sz w:val="20"/>
-          <w:szCs w:val="20"/>
-        </w:rPr>
-        <w:t xml:space="preserve"> the </w:t>
+      <w:r>
+        <w:rPr>
+          <w:rFonts w:ascii="CMR10" w:hAnsi="CMR10" w:cs="CMR10"/>
+          <w:sz w:val="20"/>
+          <w:szCs w:val="20"/>
+        </w:rPr>
+        <w:t xml:space="preserve">Optimal </w:t>
       </w:r>
       <w:proofErr w:type="spellStart"/>
       <w:r>
@@ -2277,186 +2863,10 @@
           <w:sz w:val="20"/>
           <w:szCs w:val="20"/>
         </w:rPr>
-        <w:t xml:space="preserve"> of </w:t>
-      </w:r>
-      <w:proofErr w:type="spellStart"/>
-      <w:r>
-        <w:rPr>
-          <w:rFonts w:ascii="CMR10" w:hAnsi="CMR10" w:cs="CMR10"/>
-          <w:sz w:val="20"/>
-          <w:szCs w:val="20"/>
-        </w:rPr>
-        <w:t>samples</w:t>
-      </w:r>
-      <w:proofErr w:type="spellEnd"/>
-      <w:r>
-        <w:rPr>
-          <w:rFonts w:ascii="CMR10" w:hAnsi="CMR10" w:cs="CMR10"/>
-          <w:sz w:val="20"/>
-          <w:szCs w:val="20"/>
-        </w:rPr>
-        <w:t>/class/</w:t>
-      </w:r>
-      <w:proofErr w:type="spellStart"/>
-      <w:r>
-        <w:rPr>
-          <w:rFonts w:ascii="CMR10" w:hAnsi="CMR10" w:cs="CMR10"/>
-          <w:sz w:val="20"/>
-          <w:szCs w:val="20"/>
-        </w:rPr>
-        <w:t>fold</w:t>
-      </w:r>
-      <w:proofErr w:type="spellEnd"/>
-    </w:p>
-    <w:p>
-      <w:pPr>
-        <w:pStyle w:val="Paragraphedeliste"/>
-        <w:numPr>
-          <w:ilvl w:val="0"/>
-          <w:numId w:val="2"/>
-        </w:numPr>
-        <w:autoSpaceDE w:val="0"/>
-        <w:autoSpaceDN w:val="0"/>
-        <w:adjustRightInd w:val="0"/>
-        <w:spacing w:after="0" w:line="240" w:lineRule="auto"/>
-        <w:rPr>
-          <w:rFonts w:ascii="CMR10" w:hAnsi="CMR10" w:cs="CMR10"/>
-          <w:sz w:val="20"/>
-          <w:szCs w:val="20"/>
-        </w:rPr>
-      </w:pPr>
-      <w:r>
-        <w:rPr>
-          <w:rFonts w:ascii="CMR10" w:hAnsi="CMR10" w:cs="CMR10"/>
-          <w:sz w:val="20"/>
-          <w:szCs w:val="20"/>
-        </w:rPr>
-        <w:t xml:space="preserve">Cross validation </w:t>
-      </w:r>
-      <w:proofErr w:type="spellStart"/>
-      <w:r>
-        <w:rPr>
-          <w:rFonts w:ascii="CMR10" w:hAnsi="CMR10" w:cs="CMR10"/>
-          <w:sz w:val="20"/>
-          <w:szCs w:val="20"/>
-        </w:rPr>
-        <w:t>error</w:t>
-      </w:r>
-      <w:proofErr w:type="spellEnd"/>
-      <w:r>
-        <w:rPr>
-          <w:rFonts w:ascii="CMR10" w:hAnsi="CMR10" w:cs="CMR10"/>
-          <w:sz w:val="20"/>
-          <w:szCs w:val="20"/>
-        </w:rPr>
-        <w:t xml:space="preserve"> &amp; std</w:t>
-      </w:r>
-    </w:p>
-    <w:p>
-      <w:pPr>
-        <w:pStyle w:val="Paragraphedeliste"/>
-        <w:numPr>
-          <w:ilvl w:val="0"/>
-          <w:numId w:val="2"/>
-        </w:numPr>
-        <w:autoSpaceDE w:val="0"/>
-        <w:autoSpaceDN w:val="0"/>
-        <w:adjustRightInd w:val="0"/>
-        <w:spacing w:after="0" w:line="240" w:lineRule="auto"/>
-        <w:rPr>
-          <w:rFonts w:ascii="CMR10" w:hAnsi="CMR10" w:cs="CMR10"/>
-          <w:sz w:val="20"/>
-          <w:szCs w:val="20"/>
-        </w:rPr>
-      </w:pPr>
-      <w:r>
-        <w:rPr>
-          <w:rFonts w:ascii="CMR10" w:hAnsi="CMR10" w:cs="CMR10"/>
-          <w:sz w:val="20"/>
-          <w:szCs w:val="20"/>
-        </w:rPr>
-        <w:t xml:space="preserve">Stable estimation of </w:t>
-      </w:r>
-      <w:proofErr w:type="spellStart"/>
-      <w:r>
-        <w:rPr>
-          <w:rFonts w:ascii="CMR10" w:hAnsi="CMR10" w:cs="CMR10"/>
-          <w:sz w:val="20"/>
-          <w:szCs w:val="20"/>
-        </w:rPr>
-        <w:t>accuracy</w:t>
-      </w:r>
-      <w:proofErr w:type="spellEnd"/>
-    </w:p>
-    <w:p>
-      <w:pPr>
-        <w:pStyle w:val="Paragraphedeliste"/>
-        <w:numPr>
-          <w:ilvl w:val="0"/>
-          <w:numId w:val="2"/>
-        </w:numPr>
-        <w:autoSpaceDE w:val="0"/>
-        <w:autoSpaceDN w:val="0"/>
-        <w:adjustRightInd w:val="0"/>
-        <w:spacing w:after="0" w:line="240" w:lineRule="auto"/>
-        <w:rPr>
-          <w:rFonts w:ascii="CMR10" w:hAnsi="CMR10" w:cs="CMR10"/>
-          <w:sz w:val="20"/>
-          <w:szCs w:val="20"/>
-        </w:rPr>
-      </w:pPr>
-      <w:r>
-        <w:rPr>
-          <w:rFonts w:ascii="CMR10" w:hAnsi="CMR10" w:cs="CMR10"/>
-          <w:sz w:val="20"/>
-          <w:szCs w:val="20"/>
-        </w:rPr>
-        <w:t xml:space="preserve">FINAL GOAL : </w:t>
-      </w:r>
-      <w:proofErr w:type="spellStart"/>
-      <w:r>
-        <w:rPr>
-          <w:rFonts w:ascii="CMR10" w:hAnsi="CMR10" w:cs="CMR10"/>
-          <w:sz w:val="20"/>
-          <w:szCs w:val="20"/>
-        </w:rPr>
-        <w:t>Choose</w:t>
-      </w:r>
-      <w:proofErr w:type="spellEnd"/>
-      <w:r>
-        <w:rPr>
-          <w:rFonts w:ascii="CMR10" w:hAnsi="CMR10" w:cs="CMR10"/>
-          <w:sz w:val="20"/>
-          <w:szCs w:val="20"/>
-        </w:rPr>
-        <w:t xml:space="preserve"> best model/classifier</w:t>
-      </w:r>
-    </w:p>
-    <w:p>
-      <w:pPr>
-        <w:autoSpaceDE w:val="0"/>
-        <w:autoSpaceDN w:val="0"/>
-        <w:adjustRightInd w:val="0"/>
-        <w:spacing w:after="0" w:line="240" w:lineRule="auto"/>
-        <w:rPr>
-          <w:rFonts w:ascii="CMR10" w:hAnsi="CMR10" w:cs="CMR10"/>
-          <w:sz w:val="20"/>
-          <w:szCs w:val="20"/>
-        </w:rPr>
-      </w:pPr>
-    </w:p>
-    <w:p>
-      <w:pPr>
-        <w:autoSpaceDE w:val="0"/>
-        <w:autoSpaceDN w:val="0"/>
-        <w:adjustRightInd w:val="0"/>
-        <w:spacing w:after="0" w:line="240" w:lineRule="auto"/>
-        <w:rPr>
-          <w:rFonts w:ascii="CMR10" w:hAnsi="CMR10" w:cs="CMR10"/>
-          <w:sz w:val="20"/>
-          <w:szCs w:val="20"/>
-        </w:rPr>
-      </w:pPr>
+        <w:t xml:space="preserve"> of features</w:t>
+      </w:r>
+      <w:bookmarkStart w:id="0" w:name="_GoBack"/>
+      <w:bookmarkEnd w:id="0"/>
     </w:p>
     <w:p>
       <w:pPr>
@@ -2472,456 +2882,7 @@
           <w:sz w:val="34"/>
           <w:szCs w:val="34"/>
         </w:rPr>
-        <w:t>GUIDESHEET 3</w:t>
-      </w:r>
-      <w:r>
-        <w:rPr>
-          <w:rFonts w:ascii="CMR17" w:hAnsi="CMR17" w:cs="CMR17"/>
-          <w:sz w:val="34"/>
-          <w:szCs w:val="34"/>
-        </w:rPr>
-        <w:t xml:space="preserve"> </w:t>
-      </w:r>
-    </w:p>
-    <w:p>
-      <w:pPr>
-        <w:autoSpaceDE w:val="0"/>
-        <w:autoSpaceDN w:val="0"/>
-        <w:adjustRightInd w:val="0"/>
-        <w:spacing w:after="0" w:line="240" w:lineRule="auto"/>
-        <w:rPr>
-          <w:rFonts w:ascii="CMR10" w:hAnsi="CMR10" w:cs="CMR10"/>
-          <w:i/>
-          <w:sz w:val="18"/>
-          <w:szCs w:val="20"/>
-        </w:rPr>
-      </w:pPr>
-      <w:r>
-        <w:rPr>
-          <w:rFonts w:ascii="CMR10" w:hAnsi="CMR10" w:cs="CMR10"/>
-          <w:i/>
-          <w:sz w:val="18"/>
-          <w:szCs w:val="20"/>
-        </w:rPr>
-        <w:t xml:space="preserve">This </w:t>
-      </w:r>
-      <w:proofErr w:type="spellStart"/>
-      <w:r>
-        <w:rPr>
-          <w:rFonts w:ascii="CMR10" w:hAnsi="CMR10" w:cs="CMR10"/>
-          <w:i/>
-          <w:sz w:val="18"/>
-          <w:szCs w:val="20"/>
-        </w:rPr>
-        <w:t>guidesheet</w:t>
-      </w:r>
-      <w:proofErr w:type="spellEnd"/>
-      <w:r>
-        <w:rPr>
-          <w:rFonts w:ascii="CMR10" w:hAnsi="CMR10" w:cs="CMR10"/>
-          <w:i/>
-          <w:sz w:val="18"/>
-          <w:szCs w:val="20"/>
-        </w:rPr>
-        <w:t xml:space="preserve"> </w:t>
-      </w:r>
-      <w:proofErr w:type="spellStart"/>
-      <w:r>
-        <w:rPr>
-          <w:rFonts w:ascii="CMR10" w:hAnsi="CMR10" w:cs="CMR10"/>
-          <w:i/>
-          <w:sz w:val="18"/>
-          <w:szCs w:val="20"/>
-        </w:rPr>
-        <w:t>should</w:t>
-      </w:r>
-      <w:proofErr w:type="spellEnd"/>
-      <w:r>
-        <w:rPr>
-          <w:rFonts w:ascii="CMR10" w:hAnsi="CMR10" w:cs="CMR10"/>
-          <w:i/>
-          <w:sz w:val="18"/>
-          <w:szCs w:val="20"/>
-        </w:rPr>
-        <w:t xml:space="preserve"> help </w:t>
-      </w:r>
-      <w:proofErr w:type="spellStart"/>
-      <w:r>
-        <w:rPr>
-          <w:rFonts w:ascii="CMR10" w:hAnsi="CMR10" w:cs="CMR10"/>
-          <w:i/>
-          <w:sz w:val="18"/>
-          <w:szCs w:val="20"/>
-        </w:rPr>
-        <w:t>you</w:t>
-      </w:r>
-      <w:proofErr w:type="spellEnd"/>
-      <w:r>
-        <w:rPr>
-          <w:rFonts w:ascii="CMR10" w:hAnsi="CMR10" w:cs="CMR10"/>
-          <w:i/>
-          <w:sz w:val="18"/>
-          <w:szCs w:val="20"/>
-        </w:rPr>
-        <w:t xml:space="preserve"> </w:t>
-      </w:r>
-      <w:proofErr w:type="spellStart"/>
-      <w:r>
-        <w:rPr>
-          <w:rFonts w:ascii="CMR10" w:hAnsi="CMR10" w:cs="CMR10"/>
-          <w:i/>
-          <w:sz w:val="18"/>
-          <w:szCs w:val="20"/>
-        </w:rPr>
-        <w:t>understand</w:t>
-      </w:r>
-      <w:proofErr w:type="spellEnd"/>
-      <w:r>
-        <w:rPr>
-          <w:rFonts w:ascii="CMR10" w:hAnsi="CMR10" w:cs="CMR10"/>
-          <w:i/>
-          <w:sz w:val="18"/>
-          <w:szCs w:val="20"/>
-        </w:rPr>
-        <w:t xml:space="preserve"> </w:t>
-      </w:r>
-      <w:proofErr w:type="spellStart"/>
-      <w:r>
-        <w:rPr>
-          <w:rFonts w:ascii="CMR10" w:hAnsi="CMR10" w:cs="CMR10"/>
-          <w:i/>
-          <w:sz w:val="18"/>
-          <w:szCs w:val="20"/>
-        </w:rPr>
-        <w:t>better</w:t>
-      </w:r>
-      <w:proofErr w:type="spellEnd"/>
-      <w:r>
-        <w:rPr>
-          <w:rFonts w:ascii="CMR10" w:hAnsi="CMR10" w:cs="CMR10"/>
-          <w:i/>
-          <w:sz w:val="18"/>
-          <w:szCs w:val="20"/>
-        </w:rPr>
-        <w:t xml:space="preserve"> how to select the</w:t>
-      </w:r>
-      <w:r>
-        <w:rPr>
-          <w:rFonts w:ascii="CMR10" w:hAnsi="CMR10" w:cs="CMR10"/>
-          <w:i/>
-          <w:sz w:val="18"/>
-          <w:szCs w:val="20"/>
-        </w:rPr>
-        <w:t xml:space="preserve"> best </w:t>
-      </w:r>
-      <w:proofErr w:type="spellStart"/>
-      <w:r>
-        <w:rPr>
-          <w:rFonts w:ascii="CMR10" w:hAnsi="CMR10" w:cs="CMR10"/>
-          <w:i/>
-          <w:sz w:val="18"/>
-          <w:szCs w:val="20"/>
-        </w:rPr>
-        <w:t>features</w:t>
-      </w:r>
-      <w:proofErr w:type="spellEnd"/>
-      <w:r>
-        <w:rPr>
-          <w:rFonts w:ascii="CMR10" w:hAnsi="CMR10" w:cs="CMR10"/>
-          <w:i/>
-          <w:sz w:val="18"/>
-          <w:szCs w:val="20"/>
-        </w:rPr>
-        <w:t xml:space="preserve"> for </w:t>
-      </w:r>
-      <w:proofErr w:type="spellStart"/>
-      <w:r>
-        <w:rPr>
-          <w:rFonts w:ascii="CMR10" w:hAnsi="CMR10" w:cs="CMR10"/>
-          <w:i/>
-          <w:sz w:val="18"/>
-          <w:szCs w:val="20"/>
-        </w:rPr>
-        <w:t>your</w:t>
-      </w:r>
-      <w:proofErr w:type="spellEnd"/>
-      <w:r>
-        <w:rPr>
-          <w:rFonts w:ascii="CMR10" w:hAnsi="CMR10" w:cs="CMR10"/>
-          <w:i/>
-          <w:sz w:val="18"/>
-          <w:szCs w:val="20"/>
-        </w:rPr>
-        <w:t xml:space="preserve"> classifi</w:t>
-      </w:r>
-      <w:r>
-        <w:rPr>
-          <w:rFonts w:ascii="CMR10" w:hAnsi="CMR10" w:cs="CMR10"/>
-          <w:i/>
-          <w:sz w:val="18"/>
-          <w:szCs w:val="20"/>
-        </w:rPr>
-        <w:t xml:space="preserve">er and </w:t>
-      </w:r>
-      <w:proofErr w:type="spellStart"/>
-      <w:r>
-        <w:rPr>
-          <w:rFonts w:ascii="CMR10" w:hAnsi="CMR10" w:cs="CMR10"/>
-          <w:i/>
-          <w:sz w:val="18"/>
-          <w:szCs w:val="20"/>
-        </w:rPr>
-        <w:t>crucially</w:t>
-      </w:r>
-      <w:proofErr w:type="spellEnd"/>
-      <w:r>
-        <w:rPr>
-          <w:rFonts w:ascii="CMR10" w:hAnsi="CMR10" w:cs="CMR10"/>
-          <w:i/>
-          <w:sz w:val="18"/>
-          <w:szCs w:val="20"/>
-        </w:rPr>
-        <w:t xml:space="preserve">, how to </w:t>
-      </w:r>
-      <w:proofErr w:type="spellStart"/>
-      <w:r>
-        <w:rPr>
-          <w:rFonts w:ascii="CMR10" w:hAnsi="CMR10" w:cs="CMR10"/>
-          <w:i/>
-          <w:sz w:val="18"/>
-          <w:szCs w:val="20"/>
-        </w:rPr>
-        <w:t>correctly</w:t>
-      </w:r>
-      <w:proofErr w:type="spellEnd"/>
-      <w:r>
-        <w:rPr>
-          <w:rFonts w:ascii="CMR10" w:hAnsi="CMR10" w:cs="CMR10"/>
-          <w:i/>
-          <w:sz w:val="18"/>
-          <w:szCs w:val="20"/>
-        </w:rPr>
-        <w:t xml:space="preserve"> </w:t>
-      </w:r>
-      <w:proofErr w:type="spellStart"/>
-      <w:r>
-        <w:rPr>
-          <w:rFonts w:ascii="CMR10" w:hAnsi="CMR10" w:cs="CMR10"/>
-          <w:i/>
-          <w:sz w:val="18"/>
-          <w:szCs w:val="20"/>
-        </w:rPr>
-        <w:t>estimate</w:t>
-      </w:r>
-      <w:proofErr w:type="spellEnd"/>
-      <w:r>
-        <w:rPr>
-          <w:rFonts w:ascii="CMR10" w:hAnsi="CMR10" w:cs="CMR10"/>
-          <w:i/>
-          <w:sz w:val="18"/>
-          <w:szCs w:val="20"/>
-        </w:rPr>
-        <w:t xml:space="preserve"> the</w:t>
-      </w:r>
-      <w:r>
-        <w:rPr>
-          <w:rFonts w:ascii="CMR10" w:hAnsi="CMR10" w:cs="CMR10"/>
-          <w:i/>
-          <w:sz w:val="18"/>
-          <w:szCs w:val="20"/>
-        </w:rPr>
-        <w:t xml:space="preserve"> performance of a model (classifi</w:t>
-      </w:r>
-      <w:r>
-        <w:rPr>
-          <w:rFonts w:ascii="CMR10" w:hAnsi="CMR10" w:cs="CMR10"/>
-          <w:i/>
-          <w:sz w:val="18"/>
-          <w:szCs w:val="20"/>
-        </w:rPr>
-        <w:t xml:space="preserve">er) on an </w:t>
-      </w:r>
-      <w:proofErr w:type="spellStart"/>
-      <w:r>
-        <w:rPr>
-          <w:rFonts w:ascii="CMR10" w:hAnsi="CMR10" w:cs="CMR10"/>
-          <w:i/>
-          <w:sz w:val="18"/>
-          <w:szCs w:val="20"/>
-        </w:rPr>
-        <w:t>unseen</w:t>
-      </w:r>
-      <w:proofErr w:type="spellEnd"/>
-      <w:r>
-        <w:rPr>
-          <w:rFonts w:ascii="CMR10" w:hAnsi="CMR10" w:cs="CMR10"/>
-          <w:i/>
-          <w:sz w:val="18"/>
-          <w:szCs w:val="20"/>
-        </w:rPr>
-        <w:t xml:space="preserve"> and</w:t>
-      </w:r>
-      <w:r>
-        <w:rPr>
-          <w:rFonts w:ascii="CMR10" w:hAnsi="CMR10" w:cs="CMR10"/>
-          <w:i/>
-          <w:sz w:val="18"/>
-          <w:szCs w:val="20"/>
-        </w:rPr>
-        <w:t xml:space="preserve"> </w:t>
-      </w:r>
-      <w:proofErr w:type="spellStart"/>
-      <w:r>
-        <w:rPr>
-          <w:rFonts w:ascii="CMR10" w:hAnsi="CMR10" w:cs="CMR10"/>
-          <w:i/>
-          <w:sz w:val="18"/>
-          <w:szCs w:val="20"/>
-        </w:rPr>
-        <w:t>independent</w:t>
-      </w:r>
-      <w:proofErr w:type="spellEnd"/>
-      <w:r>
-        <w:rPr>
-          <w:rFonts w:ascii="CMR10" w:hAnsi="CMR10" w:cs="CMR10"/>
-          <w:i/>
-          <w:sz w:val="18"/>
-          <w:szCs w:val="20"/>
-        </w:rPr>
-        <w:t xml:space="preserve"> </w:t>
-      </w:r>
-      <w:proofErr w:type="spellStart"/>
-      <w:r>
-        <w:rPr>
-          <w:rFonts w:ascii="CMR10" w:hAnsi="CMR10" w:cs="CMR10"/>
-          <w:i/>
-          <w:sz w:val="18"/>
-          <w:szCs w:val="20"/>
-        </w:rPr>
-        <w:t>dataset</w:t>
-      </w:r>
-      <w:proofErr w:type="spellEnd"/>
-    </w:p>
-    <w:p>
-      <w:pPr>
-        <w:autoSpaceDE w:val="0"/>
-        <w:autoSpaceDN w:val="0"/>
-        <w:adjustRightInd w:val="0"/>
-        <w:spacing w:after="0" w:line="240" w:lineRule="auto"/>
-        <w:rPr>
-          <w:rFonts w:ascii="CMR10" w:hAnsi="CMR10" w:cs="CMR10"/>
-          <w:i/>
-          <w:sz w:val="18"/>
-          <w:szCs w:val="20"/>
-        </w:rPr>
-      </w:pPr>
-    </w:p>
-    <w:p>
-      <w:pPr>
-        <w:autoSpaceDE w:val="0"/>
-        <w:autoSpaceDN w:val="0"/>
-        <w:adjustRightInd w:val="0"/>
-        <w:spacing w:after="0" w:line="240" w:lineRule="auto"/>
-        <w:rPr>
-          <w:rFonts w:ascii="CMR10" w:hAnsi="CMR10" w:cs="CMR10"/>
-          <w:sz w:val="20"/>
-          <w:szCs w:val="20"/>
-        </w:rPr>
-      </w:pPr>
-      <w:r>
-        <w:rPr>
-          <w:rFonts w:ascii="CMR10" w:hAnsi="CMR10" w:cs="CMR10"/>
-          <w:sz w:val="20"/>
-          <w:szCs w:val="20"/>
-        </w:rPr>
-        <w:t xml:space="preserve">MODEL SELECTION AND NESTED </w:t>
-      </w:r>
-      <w:r>
-        <w:rPr>
-          <w:rFonts w:ascii="CMR10" w:hAnsi="CMR10" w:cs="CMR10"/>
-          <w:sz w:val="20"/>
-          <w:szCs w:val="20"/>
-        </w:rPr>
-        <w:t>CROSS VALIDATION</w:t>
-      </w:r>
-    </w:p>
-    <w:p>
-      <w:pPr>
-        <w:pStyle w:val="Paragraphedeliste"/>
-        <w:numPr>
-          <w:ilvl w:val="0"/>
-          <w:numId w:val="2"/>
-        </w:numPr>
-        <w:autoSpaceDE w:val="0"/>
-        <w:autoSpaceDN w:val="0"/>
-        <w:adjustRightInd w:val="0"/>
-        <w:spacing w:after="0" w:line="240" w:lineRule="auto"/>
-        <w:rPr>
-          <w:rFonts w:ascii="CMR10" w:hAnsi="CMR10" w:cs="CMR10"/>
-          <w:sz w:val="20"/>
-          <w:szCs w:val="20"/>
-        </w:rPr>
-      </w:pPr>
-      <w:r>
-        <w:rPr>
-          <w:rFonts w:ascii="CMR10" w:hAnsi="CMR10" w:cs="CMR10"/>
-          <w:sz w:val="20"/>
-          <w:szCs w:val="20"/>
-        </w:rPr>
         <w:lastRenderedPageBreak/>
-        <w:t xml:space="preserve">FINAL GOAL : </w:t>
-      </w:r>
-      <w:r>
-        <w:rPr>
-          <w:rFonts w:ascii="CMR10" w:hAnsi="CMR10" w:cs="CMR10"/>
-          <w:sz w:val="20"/>
-          <w:szCs w:val="20"/>
-        </w:rPr>
-        <w:t xml:space="preserve">Optimal </w:t>
-      </w:r>
-      <w:proofErr w:type="spellStart"/>
-      <w:r>
-        <w:rPr>
-          <w:rFonts w:ascii="CMR10" w:hAnsi="CMR10" w:cs="CMR10"/>
-          <w:sz w:val="20"/>
-          <w:szCs w:val="20"/>
-        </w:rPr>
-        <w:t>number</w:t>
-      </w:r>
-      <w:proofErr w:type="spellEnd"/>
-      <w:r>
-        <w:rPr>
-          <w:rFonts w:ascii="CMR10" w:hAnsi="CMR10" w:cs="CMR10"/>
-          <w:sz w:val="20"/>
-          <w:szCs w:val="20"/>
-        </w:rPr>
-        <w:t xml:space="preserve"> of </w:t>
-      </w:r>
-      <w:proofErr w:type="spellStart"/>
-      <w:r>
-        <w:rPr>
-          <w:rFonts w:ascii="CMR10" w:hAnsi="CMR10" w:cs="CMR10"/>
-          <w:sz w:val="20"/>
-          <w:szCs w:val="20"/>
-        </w:rPr>
-        <w:t>features</w:t>
-      </w:r>
-      <w:proofErr w:type="spellEnd"/>
-    </w:p>
-    <w:p>
-      <w:pPr>
-        <w:rPr>
-          <w:rFonts w:ascii="CMR17" w:hAnsi="CMR17" w:cs="CMR17"/>
-          <w:sz w:val="34"/>
-          <w:szCs w:val="34"/>
-        </w:rPr>
-      </w:pPr>
-      <w:r>
-        <w:rPr>
-          <w:rFonts w:ascii="CMR17" w:hAnsi="CMR17" w:cs="CMR17"/>
-          <w:sz w:val="34"/>
-          <w:szCs w:val="34"/>
-        </w:rPr>
         <w:t>GUIDESHEET 4</w:t>
       </w:r>
       <w:r>

</xml_diff>